<commit_message>
Cancel / decline / listfrient
Cancel : ok
decline : ok
listfrient: pagination ok, pas la selection
</commit_message>
<xml_diff>
--- a/Documents ressources/Documentation.docx
+++ b/Documents ressources/Documentation.docx
@@ -10,11 +10,9 @@
           <w:numId w:val="1"/>
         </w:numPr>
       </w:pPr>
-      <w:proofErr w:type="spellStart"/>
       <w:r>
         <w:t>Models</w:t>
       </w:r>
-      <w:proofErr w:type="spellEnd"/>
     </w:p>
     <w:p/>
     <w:tbl>
@@ -149,31 +147,13 @@
                 <w:szCs w:val="32"/>
               </w:rPr>
             </w:pPr>
-            <w:proofErr w:type="spellStart"/>
-            <w:r>
-              <w:rPr>
-                <w:sz w:val="32"/>
-                <w:szCs w:val="32"/>
-              </w:rPr>
-              <w:t>Missing</w:t>
-            </w:r>
-            <w:proofErr w:type="spellEnd"/>
-            <w:r>
-              <w:rPr>
-                <w:sz w:val="32"/>
-                <w:szCs w:val="32"/>
-              </w:rPr>
-              <w:t xml:space="preserve"> </w:t>
-            </w:r>
-            <w:proofErr w:type="spellStart"/>
-            <w:r>
-              <w:rPr>
-                <w:sz w:val="32"/>
-                <w:szCs w:val="32"/>
-              </w:rPr>
-              <w:t>parameters</w:t>
-            </w:r>
-            <w:proofErr w:type="spellEnd"/>
+            <w:r>
+              <w:rPr>
+                <w:sz w:val="32"/>
+                <w:szCs w:val="32"/>
+              </w:rPr>
+              <w:t>Missing parameters</w:t>
+            </w:r>
           </w:p>
         </w:tc>
       </w:tr>
@@ -279,31 +259,13 @@
                 <w:szCs w:val="32"/>
               </w:rPr>
             </w:pPr>
-            <w:proofErr w:type="spellStart"/>
-            <w:r>
-              <w:rPr>
-                <w:sz w:val="32"/>
-                <w:szCs w:val="32"/>
-              </w:rPr>
-              <w:t>Invalid</w:t>
-            </w:r>
-            <w:proofErr w:type="spellEnd"/>
-            <w:r>
-              <w:rPr>
-                <w:sz w:val="32"/>
-                <w:szCs w:val="32"/>
-              </w:rPr>
-              <w:t xml:space="preserve"> </w:t>
-            </w:r>
-            <w:proofErr w:type="spellStart"/>
-            <w:r>
-              <w:rPr>
-                <w:sz w:val="32"/>
-                <w:szCs w:val="32"/>
-              </w:rPr>
-              <w:t>Token</w:t>
-            </w:r>
-            <w:proofErr w:type="spellEnd"/>
+            <w:r>
+              <w:rPr>
+                <w:sz w:val="32"/>
+                <w:szCs w:val="32"/>
+              </w:rPr>
+              <w:t>Invalid Token</w:t>
+            </w:r>
           </w:p>
         </w:tc>
       </w:tr>
@@ -339,47 +301,13 @@
                 <w:szCs w:val="32"/>
               </w:rPr>
             </w:pPr>
-            <w:proofErr w:type="spellStart"/>
-            <w:r>
-              <w:rPr>
-                <w:sz w:val="32"/>
-                <w:szCs w:val="32"/>
-              </w:rPr>
-              <w:t>Wrong</w:t>
-            </w:r>
-            <w:proofErr w:type="spellEnd"/>
-            <w:r>
-              <w:rPr>
-                <w:sz w:val="32"/>
-                <w:szCs w:val="32"/>
-              </w:rPr>
-              <w:t xml:space="preserve"> </w:t>
-            </w:r>
-            <w:proofErr w:type="spellStart"/>
-            <w:r>
-              <w:rPr>
-                <w:sz w:val="32"/>
-                <w:szCs w:val="32"/>
-              </w:rPr>
-              <w:t>Request</w:t>
-            </w:r>
-            <w:proofErr w:type="spellEnd"/>
-            <w:r>
-              <w:rPr>
-                <w:sz w:val="32"/>
-                <w:szCs w:val="32"/>
-              </w:rPr>
-              <w:t xml:space="preserve"> </w:t>
-            </w:r>
-            <w:proofErr w:type="spellStart"/>
-            <w:r>
-              <w:rPr>
-                <w:sz w:val="32"/>
-                <w:szCs w:val="32"/>
-              </w:rPr>
-              <w:t>Methode</w:t>
-            </w:r>
-            <w:proofErr w:type="spellEnd"/>
+            <w:r>
+              <w:rPr>
+                <w:sz w:val="32"/>
+                <w:szCs w:val="32"/>
+              </w:rPr>
+              <w:t>Wrong Request Methode</w:t>
+            </w:r>
           </w:p>
         </w:tc>
       </w:tr>
@@ -468,12 +396,10 @@
           <w:numId w:val="1"/>
         </w:numPr>
       </w:pPr>
-      <w:proofErr w:type="spellStart"/>
       <w:r>
         <w:lastRenderedPageBreak/>
         <w:t>Friend</w:t>
       </w:r>
-      <w:proofErr w:type="spellEnd"/>
     </w:p>
     <w:p>
       <w:pPr>
@@ -481,13 +407,8 @@
         <w:ind w:left="708"/>
       </w:pPr>
       <w:r>
-        <w:t xml:space="preserve">2.1 </w:t>
-      </w:r>
-      <w:proofErr w:type="spellStart"/>
-      <w:r>
-        <w:t>Addfriend</w:t>
-      </w:r>
-      <w:proofErr w:type="spellEnd"/>
+        <w:t>2.1 Addfriend</w:t>
+      </w:r>
     </w:p>
     <w:p>
       <w:r>
@@ -512,21 +433,8 @@
         <w:t>Path :</w:t>
       </w:r>
       <w:r>
-        <w:t xml:space="preserve"> </w:t>
-      </w:r>
-      <w:proofErr w:type="spellStart"/>
-      <w:r>
-        <w:t>friend</w:t>
-      </w:r>
-      <w:proofErr w:type="spellEnd"/>
-      <w:r>
-        <w:t>/</w:t>
-      </w:r>
-      <w:proofErr w:type="spellStart"/>
-      <w:r>
-        <w:t>addfriend.php</w:t>
-      </w:r>
-      <w:proofErr w:type="spellEnd"/>
+        <w:t xml:space="preserve"> friend/addfriend.php</w:t>
+      </w:r>
     </w:p>
     <w:p>
       <w:pPr>
@@ -535,7 +443,6 @@
           <w:lang w:val="en-US"/>
         </w:rPr>
       </w:pPr>
-      <w:proofErr w:type="gramStart"/>
       <w:r>
         <w:rPr>
           <w:b/>
@@ -543,7 +450,6 @@
         </w:rPr>
         <w:t>Entrée :</w:t>
       </w:r>
-      <w:proofErr w:type="gramEnd"/>
     </w:p>
     <w:tbl>
       <w:tblPr>
@@ -634,11 +540,9 @@
             <w:tcW w:w="2093" w:type="dxa"/>
           </w:tcPr>
           <w:p>
-            <w:proofErr w:type="spellStart"/>
             <w:r>
               <w:t>token</w:t>
             </w:r>
-            <w:proofErr w:type="spellEnd"/>
           </w:p>
         </w:tc>
         <w:tc>
@@ -656,13 +560,8 @@
             <w:tcW w:w="5560" w:type="dxa"/>
           </w:tcPr>
           <w:p>
-            <w:proofErr w:type="spellStart"/>
-            <w:r>
-              <w:t>Token</w:t>
-            </w:r>
-            <w:proofErr w:type="spellEnd"/>
-            <w:r>
-              <w:t xml:space="preserve"> permettant d’identifier l’utilisateur en cours </w:t>
+            <w:r>
+              <w:t xml:space="preserve">Token permettant d’identifier l’utilisateur en cours </w:t>
             </w:r>
           </w:p>
         </w:tc>
@@ -673,11 +572,12 @@
             <w:tcW w:w="2093" w:type="dxa"/>
           </w:tcPr>
           <w:p>
-            <w:proofErr w:type="spellStart"/>
-            <w:r>
-              <w:t>lirstname</w:t>
-            </w:r>
-            <w:proofErr w:type="spellEnd"/>
+            <w:r>
+              <w:t>f</w:t>
+            </w:r>
+            <w:r>
+              <w:t>irstname</w:t>
+            </w:r>
           </w:p>
         </w:tc>
         <w:tc>
@@ -695,13 +595,8 @@
             <w:tcW w:w="5560" w:type="dxa"/>
           </w:tcPr>
           <w:p>
-            <w:proofErr w:type="spellStart"/>
-            <w:r>
-              <w:t>Firstname</w:t>
-            </w:r>
-            <w:proofErr w:type="spellEnd"/>
-            <w:r>
-              <w:t xml:space="preserve"> de la cible à ajouter en amis</w:t>
+            <w:r>
+              <w:t>Firstname de la cible à ajouter en amis</w:t>
             </w:r>
           </w:p>
         </w:tc>
@@ -712,11 +607,9 @@
             <w:tcW w:w="2093" w:type="dxa"/>
           </w:tcPr>
           <w:p>
-            <w:proofErr w:type="spellStart"/>
             <w:r>
               <w:t>lastname</w:t>
             </w:r>
-            <w:proofErr w:type="spellEnd"/>
           </w:p>
         </w:tc>
         <w:tc>
@@ -737,21 +630,8 @@
             <w:tcW w:w="5560" w:type="dxa"/>
           </w:tcPr>
           <w:p>
-            <w:proofErr w:type="spellStart"/>
-            <w:r>
-              <w:t>Lastname</w:t>
-            </w:r>
-            <w:proofErr w:type="spellEnd"/>
-            <w:r>
-              <w:t xml:space="preserve"> de la </w:t>
-            </w:r>
-            <w:proofErr w:type="spellStart"/>
-            <w:r>
-              <w:t>cilbe</w:t>
-            </w:r>
-            <w:proofErr w:type="spellEnd"/>
-            <w:r>
-              <w:t xml:space="preserve"> à ajouter en amis</w:t>
+            <w:r>
+              <w:t>Lastname de la cilbe à ajouter en amis</w:t>
             </w:r>
           </w:p>
         </w:tc>
@@ -883,11 +763,9 @@
             <w:tcW w:w="1559" w:type="dxa"/>
           </w:tcPr>
           <w:p>
-            <w:proofErr w:type="spellStart"/>
             <w:r>
               <w:t>ResultCode</w:t>
             </w:r>
-            <w:proofErr w:type="spellEnd"/>
           </w:p>
         </w:tc>
         <w:tc>
@@ -907,11 +785,9 @@
             <w:tcW w:w="2093" w:type="dxa"/>
           </w:tcPr>
           <w:p>
-            <w:proofErr w:type="spellStart"/>
             <w:r>
               <w:t>Msg</w:t>
             </w:r>
-            <w:proofErr w:type="spellEnd"/>
           </w:p>
         </w:tc>
         <w:tc>
@@ -930,13 +806,8 @@
           </w:tcPr>
           <w:p>
             <w:r>
-              <w:t xml:space="preserve">Etat de la </w:t>
-            </w:r>
-            <w:proofErr w:type="spellStart"/>
-            <w:r>
-              <w:t>requete</w:t>
-            </w:r>
-            <w:proofErr w:type="spellEnd"/>
+              <w:t>Etat de la requete</w:t>
+            </w:r>
           </w:p>
         </w:tc>
       </w:tr>
@@ -956,11 +827,9 @@
           <w:numId w:val="1"/>
         </w:numPr>
       </w:pPr>
-      <w:proofErr w:type="spellStart"/>
       <w:r>
         <w:t>Deletefriend</w:t>
       </w:r>
-      <w:proofErr w:type="spellEnd"/>
     </w:p>
     <w:p>
       <w:r>
@@ -988,24 +857,11 @@
         <w:t>Path :</w:t>
       </w:r>
       <w:r>
-        <w:t xml:space="preserve"> </w:t>
-      </w:r>
-      <w:proofErr w:type="spellStart"/>
-      <w:r>
-        <w:t>friend</w:t>
-      </w:r>
-      <w:proofErr w:type="spellEnd"/>
-      <w:r>
-        <w:t>/</w:t>
-      </w:r>
-      <w:proofErr w:type="spellStart"/>
-      <w:r>
-        <w:t>delete</w:t>
+        <w:t xml:space="preserve"> friend/delete</w:t>
       </w:r>
       <w:r>
         <w:t>friend.php</w:t>
       </w:r>
-      <w:proofErr w:type="spellEnd"/>
     </w:p>
     <w:p>
       <w:pPr>
@@ -1109,11 +965,9 @@
             <w:tcW w:w="2093" w:type="dxa"/>
           </w:tcPr>
           <w:p>
-            <w:proofErr w:type="spellStart"/>
             <w:r>
               <w:t>token</w:t>
             </w:r>
-            <w:proofErr w:type="spellEnd"/>
           </w:p>
         </w:tc>
         <w:tc>
@@ -1131,13 +985,8 @@
             <w:tcW w:w="5560" w:type="dxa"/>
           </w:tcPr>
           <w:p>
-            <w:proofErr w:type="spellStart"/>
-            <w:r>
-              <w:t>Token</w:t>
-            </w:r>
-            <w:proofErr w:type="spellEnd"/>
-            <w:r>
-              <w:t xml:space="preserve"> permettant d’identifier l’utilisateur en cours </w:t>
+            <w:r>
+              <w:t xml:space="preserve">Token permettant d’identifier l’utilisateur en cours </w:t>
             </w:r>
           </w:p>
         </w:tc>
@@ -1148,11 +997,12 @@
             <w:tcW w:w="2093" w:type="dxa"/>
           </w:tcPr>
           <w:p>
-            <w:proofErr w:type="spellStart"/>
-            <w:r>
-              <w:t>lirstname</w:t>
-            </w:r>
-            <w:proofErr w:type="spellEnd"/>
+            <w:r>
+              <w:t>f</w:t>
+            </w:r>
+            <w:r>
+              <w:t>irstname</w:t>
+            </w:r>
           </w:p>
         </w:tc>
         <w:tc>
@@ -1170,13 +1020,8 @@
             <w:tcW w:w="5560" w:type="dxa"/>
           </w:tcPr>
           <w:p>
-            <w:proofErr w:type="spellStart"/>
-            <w:r>
-              <w:t>Firstname</w:t>
-            </w:r>
-            <w:proofErr w:type="spellEnd"/>
-            <w:r>
-              <w:t xml:space="preserve"> de la cible à ajouter en amis</w:t>
+            <w:r>
+              <w:t>Firstname de la cible à ajouter en amis</w:t>
             </w:r>
           </w:p>
         </w:tc>
@@ -1187,11 +1032,9 @@
             <w:tcW w:w="2093" w:type="dxa"/>
           </w:tcPr>
           <w:p>
-            <w:proofErr w:type="spellStart"/>
             <w:r>
               <w:t>lastname</w:t>
             </w:r>
-            <w:proofErr w:type="spellEnd"/>
           </w:p>
         </w:tc>
         <w:tc>
@@ -1212,21 +1055,8 @@
             <w:tcW w:w="5560" w:type="dxa"/>
           </w:tcPr>
           <w:p>
-            <w:proofErr w:type="spellStart"/>
-            <w:r>
-              <w:t>Lastname</w:t>
-            </w:r>
-            <w:proofErr w:type="spellEnd"/>
-            <w:r>
-              <w:t xml:space="preserve"> de la </w:t>
-            </w:r>
-            <w:proofErr w:type="spellStart"/>
-            <w:r>
-              <w:t>cilbe</w:t>
-            </w:r>
-            <w:proofErr w:type="spellEnd"/>
-            <w:r>
-              <w:t xml:space="preserve"> à ajouter en amis</w:t>
+            <w:r>
+              <w:t>Lastname de la cilbe à ajouter en amis</w:t>
             </w:r>
           </w:p>
         </w:tc>
@@ -1332,11 +1162,9 @@
             <w:tcW w:w="1559" w:type="dxa"/>
           </w:tcPr>
           <w:p>
-            <w:proofErr w:type="spellStart"/>
             <w:r>
               <w:t>ResultCode</w:t>
             </w:r>
-            <w:proofErr w:type="spellEnd"/>
           </w:p>
         </w:tc>
         <w:tc>
@@ -1356,11 +1184,9 @@
             <w:tcW w:w="2093" w:type="dxa"/>
           </w:tcPr>
           <w:p>
-            <w:proofErr w:type="spellStart"/>
             <w:r>
               <w:t>Msg</w:t>
             </w:r>
-            <w:proofErr w:type="spellEnd"/>
           </w:p>
         </w:tc>
         <w:tc>
@@ -1379,13 +1205,601 @@
           </w:tcPr>
           <w:p>
             <w:r>
-              <w:t xml:space="preserve">Etat de la </w:t>
-            </w:r>
-            <w:proofErr w:type="spellStart"/>
-            <w:r>
-              <w:t>requete</w:t>
-            </w:r>
-            <w:proofErr w:type="spellEnd"/>
+              <w:t>Etat de la requete</w:t>
+            </w:r>
+          </w:p>
+        </w:tc>
+      </w:tr>
+    </w:tbl>
+    <w:p>
+      <w:pPr>
+        <w:rPr>
+          <w:b/>
+        </w:rPr>
+      </w:pPr>
+      <w:r>
+        <w:rPr>
+          <w:b/>
+        </w:rPr>
+        <w:t>Sortie :</w:t>
+      </w:r>
+    </w:p>
+    <w:p>
+      <w:pPr>
+        <w:rPr>
+          <w:b/>
+        </w:rPr>
+      </w:pPr>
+      <w:r>
+        <w:rPr>
+          <w:b/>
+        </w:rPr>
+        <w:br w:type="page"/>
+      </w:r>
+    </w:p>
+    <w:p>
+      <w:pPr>
+        <w:pStyle w:val="Titre2"/>
+        <w:ind w:firstLine="708"/>
+      </w:pPr>
+      <w:r>
+        <w:lastRenderedPageBreak/>
+        <w:t>2.3 Acceptfriend</w:t>
+      </w:r>
+    </w:p>
+    <w:p>
+      <w:r>
+        <w:rPr>
+          <w:u w:val="single"/>
+        </w:rPr>
+        <w:t>Explication :</w:t>
+      </w:r>
+      <w:r>
+        <w:t xml:space="preserve"> Permet à l’utilisateur </w:t>
+      </w:r>
+      <w:r>
+        <w:t xml:space="preserve">d’accepter une amitié </w:t>
+      </w:r>
+      <w:r>
+        <w:br/>
+      </w:r>
+      <w:r>
+        <w:rPr>
+          <w:u w:val="single"/>
+        </w:rPr>
+        <w:t>Path :</w:t>
+      </w:r>
+      <w:r>
+        <w:t xml:space="preserve"> friend/</w:t>
+      </w:r>
+      <w:r>
+        <w:t>accept</w:t>
+      </w:r>
+      <w:bookmarkStart w:id="0" w:name="_GoBack"/>
+      <w:bookmarkEnd w:id="0"/>
+      <w:r>
+        <w:t>friend.php</w:t>
+      </w:r>
+    </w:p>
+    <w:tbl>
+      <w:tblPr>
+        <w:tblStyle w:val="Grilledutableau"/>
+        <w:tblpPr w:leftFromText="141" w:rightFromText="141" w:vertAnchor="page" w:horzAnchor="margin" w:tblpY="3226"/>
+        <w:tblW w:w="0" w:type="auto"/>
+        <w:tblLook w:val="04A0" w:firstRow="1" w:lastRow="0" w:firstColumn="1" w:lastColumn="0" w:noHBand="0" w:noVBand="1"/>
+      </w:tblPr>
+      <w:tblGrid>
+        <w:gridCol w:w="2093"/>
+        <w:gridCol w:w="1559"/>
+        <w:gridCol w:w="5560"/>
+      </w:tblGrid>
+      <w:tr>
+        <w:tc>
+          <w:tcPr>
+            <w:tcW w:w="2093" w:type="dxa"/>
+            <w:shd w:val="clear" w:color="auto" w:fill="548DD4" w:themeFill="text2" w:themeFillTint="99"/>
+          </w:tcPr>
+          <w:p>
+            <w:pPr>
+              <w:rPr>
+                <w:b/>
+                <w:sz w:val="32"/>
+                <w:szCs w:val="32"/>
+              </w:rPr>
+            </w:pPr>
+            <w:r>
+              <w:rPr>
+                <w:b/>
+                <w:sz w:val="32"/>
+                <w:szCs w:val="32"/>
+              </w:rPr>
+              <w:t>Variable</w:t>
+            </w:r>
+          </w:p>
+        </w:tc>
+        <w:tc>
+          <w:tcPr>
+            <w:tcW w:w="1559" w:type="dxa"/>
+            <w:shd w:val="clear" w:color="auto" w:fill="548DD4" w:themeFill="text2" w:themeFillTint="99"/>
+          </w:tcPr>
+          <w:p>
+            <w:pPr>
+              <w:rPr>
+                <w:b/>
+                <w:sz w:val="32"/>
+                <w:szCs w:val="32"/>
+              </w:rPr>
+            </w:pPr>
+            <w:r>
+              <w:rPr>
+                <w:b/>
+                <w:sz w:val="32"/>
+                <w:szCs w:val="32"/>
+              </w:rPr>
+              <w:t>Type</w:t>
+            </w:r>
+          </w:p>
+        </w:tc>
+        <w:tc>
+          <w:tcPr>
+            <w:tcW w:w="5560" w:type="dxa"/>
+            <w:shd w:val="clear" w:color="auto" w:fill="548DD4" w:themeFill="text2" w:themeFillTint="99"/>
+          </w:tcPr>
+          <w:p>
+            <w:pPr>
+              <w:rPr>
+                <w:b/>
+                <w:sz w:val="32"/>
+                <w:szCs w:val="32"/>
+              </w:rPr>
+            </w:pPr>
+            <w:r>
+              <w:rPr>
+                <w:b/>
+                <w:sz w:val="32"/>
+                <w:szCs w:val="32"/>
+              </w:rPr>
+              <w:t>Description</w:t>
+            </w:r>
+          </w:p>
+        </w:tc>
+      </w:tr>
+      <w:tr>
+        <w:tc>
+          <w:tcPr>
+            <w:tcW w:w="2093" w:type="dxa"/>
+          </w:tcPr>
+          <w:p>
+            <w:r>
+              <w:t>token</w:t>
+            </w:r>
+          </w:p>
+        </w:tc>
+        <w:tc>
+          <w:tcPr>
+            <w:tcW w:w="1559" w:type="dxa"/>
+          </w:tcPr>
+          <w:p>
+            <w:r>
+              <w:t>String</w:t>
+            </w:r>
+          </w:p>
+        </w:tc>
+        <w:tc>
+          <w:tcPr>
+            <w:tcW w:w="5560" w:type="dxa"/>
+          </w:tcPr>
+          <w:p>
+            <w:r>
+              <w:t xml:space="preserve">Token permettant d’identifier l’utilisateur en cours </w:t>
+            </w:r>
+          </w:p>
+        </w:tc>
+      </w:tr>
+      <w:tr>
+        <w:tc>
+          <w:tcPr>
+            <w:tcW w:w="2093" w:type="dxa"/>
+          </w:tcPr>
+          <w:p>
+            <w:r>
+              <w:t>firstname</w:t>
+            </w:r>
+          </w:p>
+        </w:tc>
+        <w:tc>
+          <w:tcPr>
+            <w:tcW w:w="1559" w:type="dxa"/>
+          </w:tcPr>
+          <w:p>
+            <w:r>
+              <w:t>String</w:t>
+            </w:r>
+          </w:p>
+        </w:tc>
+        <w:tc>
+          <w:tcPr>
+            <w:tcW w:w="5560" w:type="dxa"/>
+          </w:tcPr>
+          <w:p>
+            <w:r>
+              <w:t>Firstname de la cible à ajouter en amis</w:t>
+            </w:r>
+          </w:p>
+        </w:tc>
+      </w:tr>
+      <w:tr>
+        <w:tc>
+          <w:tcPr>
+            <w:tcW w:w="2093" w:type="dxa"/>
+          </w:tcPr>
+          <w:p>
+            <w:r>
+              <w:t>lastname</w:t>
+            </w:r>
+          </w:p>
+        </w:tc>
+        <w:tc>
+          <w:tcPr>
+            <w:tcW w:w="1559" w:type="dxa"/>
+          </w:tcPr>
+          <w:p>
+            <w:r>
+              <w:t>String</w:t>
+            </w:r>
+          </w:p>
+        </w:tc>
+        <w:tc>
+          <w:tcPr>
+            <w:tcW w:w="5560" w:type="dxa"/>
+          </w:tcPr>
+          <w:p>
+            <w:r>
+              <w:t>Lastname de la cilbe à ajouter en amis</w:t>
+            </w:r>
+          </w:p>
+        </w:tc>
+      </w:tr>
+    </w:tbl>
+    <w:p>
+      <w:pPr>
+        <w:rPr>
+          <w:b/>
+        </w:rPr>
+      </w:pPr>
+      <w:r>
+        <w:rPr>
+          <w:b/>
+          <w:lang w:val="en-US"/>
+        </w:rPr>
+        <w:t>Entrée :</w:t>
+      </w:r>
+    </w:p>
+    <w:tbl>
+      <w:tblPr>
+        <w:tblStyle w:val="Grilledutableau"/>
+        <w:tblpPr w:leftFromText="141" w:rightFromText="141" w:vertAnchor="page" w:horzAnchor="margin" w:tblpY="10126"/>
+        <w:tblW w:w="0" w:type="auto"/>
+        <w:tblLook w:val="04A0" w:firstRow="1" w:lastRow="0" w:firstColumn="1" w:lastColumn="0" w:noHBand="0" w:noVBand="1"/>
+      </w:tblPr>
+      <w:tblGrid>
+        <w:gridCol w:w="2093"/>
+        <w:gridCol w:w="1559"/>
+        <w:gridCol w:w="5560"/>
+      </w:tblGrid>
+      <w:tr>
+        <w:tc>
+          <w:tcPr>
+            <w:tcW w:w="2093" w:type="dxa"/>
+            <w:shd w:val="clear" w:color="auto" w:fill="548DD4" w:themeFill="text2" w:themeFillTint="99"/>
+          </w:tcPr>
+          <w:p>
+            <w:pPr>
+              <w:rPr>
+                <w:b/>
+                <w:sz w:val="32"/>
+                <w:szCs w:val="32"/>
+              </w:rPr>
+            </w:pPr>
+            <w:r>
+              <w:rPr>
+                <w:b/>
+                <w:sz w:val="32"/>
+                <w:szCs w:val="32"/>
+              </w:rPr>
+              <w:t>Variable</w:t>
+            </w:r>
+          </w:p>
+        </w:tc>
+        <w:tc>
+          <w:tcPr>
+            <w:tcW w:w="1559" w:type="dxa"/>
+            <w:shd w:val="clear" w:color="auto" w:fill="548DD4" w:themeFill="text2" w:themeFillTint="99"/>
+          </w:tcPr>
+          <w:p>
+            <w:pPr>
+              <w:rPr>
+                <w:b/>
+                <w:sz w:val="32"/>
+                <w:szCs w:val="32"/>
+              </w:rPr>
+            </w:pPr>
+            <w:r>
+              <w:rPr>
+                <w:b/>
+                <w:sz w:val="32"/>
+                <w:szCs w:val="32"/>
+              </w:rPr>
+              <w:t>Type</w:t>
+            </w:r>
+          </w:p>
+        </w:tc>
+        <w:tc>
+          <w:tcPr>
+            <w:tcW w:w="5560" w:type="dxa"/>
+            <w:shd w:val="clear" w:color="auto" w:fill="548DD4" w:themeFill="text2" w:themeFillTint="99"/>
+          </w:tcPr>
+          <w:p>
+            <w:pPr>
+              <w:rPr>
+                <w:b/>
+                <w:sz w:val="32"/>
+                <w:szCs w:val="32"/>
+              </w:rPr>
+            </w:pPr>
+            <w:r>
+              <w:rPr>
+                <w:b/>
+                <w:sz w:val="32"/>
+                <w:szCs w:val="32"/>
+              </w:rPr>
+              <w:t>Description</w:t>
+            </w:r>
+          </w:p>
+        </w:tc>
+      </w:tr>
+      <w:tr>
+        <w:tc>
+          <w:tcPr>
+            <w:tcW w:w="2093" w:type="dxa"/>
+          </w:tcPr>
+          <w:p>
+            <w:r>
+              <w:t>token</w:t>
+            </w:r>
+          </w:p>
+        </w:tc>
+        <w:tc>
+          <w:tcPr>
+            <w:tcW w:w="1559" w:type="dxa"/>
+          </w:tcPr>
+          <w:p>
+            <w:r>
+              <w:t>String</w:t>
+            </w:r>
+          </w:p>
+        </w:tc>
+        <w:tc>
+          <w:tcPr>
+            <w:tcW w:w="5560" w:type="dxa"/>
+          </w:tcPr>
+          <w:p>
+            <w:r>
+              <w:t xml:space="preserve">Token permettant d’identifier l’utilisateur en cours </w:t>
+            </w:r>
+          </w:p>
+        </w:tc>
+      </w:tr>
+      <w:tr>
+        <w:tc>
+          <w:tcPr>
+            <w:tcW w:w="2093" w:type="dxa"/>
+          </w:tcPr>
+          <w:p>
+            <w:r>
+              <w:t>lirstname</w:t>
+            </w:r>
+          </w:p>
+        </w:tc>
+        <w:tc>
+          <w:tcPr>
+            <w:tcW w:w="1559" w:type="dxa"/>
+          </w:tcPr>
+          <w:p>
+            <w:r>
+              <w:t>String</w:t>
+            </w:r>
+          </w:p>
+        </w:tc>
+        <w:tc>
+          <w:tcPr>
+            <w:tcW w:w="5560" w:type="dxa"/>
+          </w:tcPr>
+          <w:p>
+            <w:r>
+              <w:t>Firstname de la cible à ajouter en amis</w:t>
+            </w:r>
+          </w:p>
+        </w:tc>
+      </w:tr>
+      <w:tr>
+        <w:tc>
+          <w:tcPr>
+            <w:tcW w:w="2093" w:type="dxa"/>
+          </w:tcPr>
+          <w:p>
+            <w:r>
+              <w:t>lastname</w:t>
+            </w:r>
+          </w:p>
+        </w:tc>
+        <w:tc>
+          <w:tcPr>
+            <w:tcW w:w="1559" w:type="dxa"/>
+          </w:tcPr>
+          <w:p>
+            <w:r>
+              <w:t>String</w:t>
+            </w:r>
+          </w:p>
+        </w:tc>
+        <w:tc>
+          <w:tcPr>
+            <w:tcW w:w="5560" w:type="dxa"/>
+          </w:tcPr>
+          <w:p>
+            <w:r>
+              <w:t>Lastname de la cilbe à ajouter en amis</w:t>
+            </w:r>
+          </w:p>
+        </w:tc>
+      </w:tr>
+    </w:tbl>
+    <w:p/>
+    <w:tbl>
+      <w:tblPr>
+        <w:tblStyle w:val="Grilledutableau"/>
+        <w:tblpPr w:leftFromText="141" w:rightFromText="141" w:vertAnchor="page" w:horzAnchor="margin" w:tblpY="5521"/>
+        <w:tblW w:w="0" w:type="auto"/>
+        <w:tblLook w:val="04A0" w:firstRow="1" w:lastRow="0" w:firstColumn="1" w:lastColumn="0" w:noHBand="0" w:noVBand="1"/>
+      </w:tblPr>
+      <w:tblGrid>
+        <w:gridCol w:w="2093"/>
+        <w:gridCol w:w="1559"/>
+        <w:gridCol w:w="5560"/>
+      </w:tblGrid>
+      <w:tr>
+        <w:tc>
+          <w:tcPr>
+            <w:tcW w:w="2093" w:type="dxa"/>
+            <w:shd w:val="clear" w:color="auto" w:fill="548DD4" w:themeFill="text2" w:themeFillTint="99"/>
+          </w:tcPr>
+          <w:p>
+            <w:pPr>
+              <w:rPr>
+                <w:b/>
+                <w:sz w:val="32"/>
+                <w:szCs w:val="32"/>
+              </w:rPr>
+            </w:pPr>
+            <w:r>
+              <w:rPr>
+                <w:b/>
+                <w:sz w:val="32"/>
+                <w:szCs w:val="32"/>
+              </w:rPr>
+              <w:t>Variable</w:t>
+            </w:r>
+          </w:p>
+        </w:tc>
+        <w:tc>
+          <w:tcPr>
+            <w:tcW w:w="1559" w:type="dxa"/>
+            <w:shd w:val="clear" w:color="auto" w:fill="548DD4" w:themeFill="text2" w:themeFillTint="99"/>
+          </w:tcPr>
+          <w:p>
+            <w:pPr>
+              <w:rPr>
+                <w:b/>
+                <w:sz w:val="32"/>
+                <w:szCs w:val="32"/>
+              </w:rPr>
+            </w:pPr>
+            <w:r>
+              <w:rPr>
+                <w:b/>
+                <w:sz w:val="32"/>
+                <w:szCs w:val="32"/>
+              </w:rPr>
+              <w:t>Type</w:t>
+            </w:r>
+          </w:p>
+        </w:tc>
+        <w:tc>
+          <w:tcPr>
+            <w:tcW w:w="5560" w:type="dxa"/>
+            <w:shd w:val="clear" w:color="auto" w:fill="548DD4" w:themeFill="text2" w:themeFillTint="99"/>
+          </w:tcPr>
+          <w:p>
+            <w:pPr>
+              <w:rPr>
+                <w:b/>
+                <w:sz w:val="32"/>
+                <w:szCs w:val="32"/>
+              </w:rPr>
+            </w:pPr>
+            <w:r>
+              <w:rPr>
+                <w:b/>
+                <w:sz w:val="32"/>
+                <w:szCs w:val="32"/>
+              </w:rPr>
+              <w:t>Description</w:t>
+            </w:r>
+          </w:p>
+        </w:tc>
+      </w:tr>
+      <w:tr>
+        <w:tc>
+          <w:tcPr>
+            <w:tcW w:w="2093" w:type="dxa"/>
+          </w:tcPr>
+          <w:p>
+            <w:r>
+              <w:t>Code</w:t>
+            </w:r>
+          </w:p>
+        </w:tc>
+        <w:tc>
+          <w:tcPr>
+            <w:tcW w:w="1559" w:type="dxa"/>
+          </w:tcPr>
+          <w:p>
+            <w:r>
+              <w:t>ResultCode</w:t>
+            </w:r>
+          </w:p>
+        </w:tc>
+        <w:tc>
+          <w:tcPr>
+            <w:tcW w:w="5560" w:type="dxa"/>
+          </w:tcPr>
+          <w:p>
+            <w:r>
+              <w:t>Code de réponse du service</w:t>
+            </w:r>
+          </w:p>
+        </w:tc>
+      </w:tr>
+      <w:tr>
+        <w:tc>
+          <w:tcPr>
+            <w:tcW w:w="2093" w:type="dxa"/>
+          </w:tcPr>
+          <w:p>
+            <w:r>
+              <w:t>Msg</w:t>
+            </w:r>
+          </w:p>
+        </w:tc>
+        <w:tc>
+          <w:tcPr>
+            <w:tcW w:w="1559" w:type="dxa"/>
+          </w:tcPr>
+          <w:p>
+            <w:r>
+              <w:t>String</w:t>
+            </w:r>
+          </w:p>
+        </w:tc>
+        <w:tc>
+          <w:tcPr>
+            <w:tcW w:w="5560" w:type="dxa"/>
+          </w:tcPr>
+          <w:p>
+            <w:r>
+              <w:t>Etat de la requete</w:t>
+            </w:r>
           </w:p>
         </w:tc>
       </w:tr>
@@ -1417,8 +1831,6 @@
       <w:r>
         <w:br w:type="page"/>
       </w:r>
-      <w:bookmarkStart w:id="0" w:name="_GoBack"/>
-      <w:bookmarkEnd w:id="0"/>
     </w:p>
     <w:p>
       <w:pPr>

</xml_diff>

<commit_message>
Finalisation List + correction multiples
</commit_message>
<xml_diff>
--- a/Documents ressources/Documentation.docx
+++ b/Documents ressources/Documentation.docx
@@ -10,9 +10,11 @@
           <w:numId w:val="1"/>
         </w:numPr>
       </w:pPr>
+      <w:proofErr w:type="spellStart"/>
       <w:r>
         <w:t>Models</w:t>
       </w:r>
+      <w:proofErr w:type="spellEnd"/>
     </w:p>
     <w:p/>
     <w:tbl>
@@ -147,13 +149,31 @@
                 <w:szCs w:val="32"/>
               </w:rPr>
             </w:pPr>
-            <w:r>
-              <w:rPr>
-                <w:sz w:val="32"/>
-                <w:szCs w:val="32"/>
-              </w:rPr>
-              <w:t>Missing parameters</w:t>
-            </w:r>
+            <w:proofErr w:type="spellStart"/>
+            <w:r>
+              <w:rPr>
+                <w:sz w:val="32"/>
+                <w:szCs w:val="32"/>
+              </w:rPr>
+              <w:t>Missing</w:t>
+            </w:r>
+            <w:proofErr w:type="spellEnd"/>
+            <w:r>
+              <w:rPr>
+                <w:sz w:val="32"/>
+                <w:szCs w:val="32"/>
+              </w:rPr>
+              <w:t xml:space="preserve"> </w:t>
+            </w:r>
+            <w:proofErr w:type="spellStart"/>
+            <w:r>
+              <w:rPr>
+                <w:sz w:val="32"/>
+                <w:szCs w:val="32"/>
+              </w:rPr>
+              <w:t>parameters</w:t>
+            </w:r>
+            <w:proofErr w:type="spellEnd"/>
           </w:p>
         </w:tc>
       </w:tr>
@@ -259,13 +279,31 @@
                 <w:szCs w:val="32"/>
               </w:rPr>
             </w:pPr>
-            <w:r>
-              <w:rPr>
-                <w:sz w:val="32"/>
-                <w:szCs w:val="32"/>
-              </w:rPr>
-              <w:t>Invalid Token</w:t>
-            </w:r>
+            <w:proofErr w:type="spellStart"/>
+            <w:r>
+              <w:rPr>
+                <w:sz w:val="32"/>
+                <w:szCs w:val="32"/>
+              </w:rPr>
+              <w:t>Invalid</w:t>
+            </w:r>
+            <w:proofErr w:type="spellEnd"/>
+            <w:r>
+              <w:rPr>
+                <w:sz w:val="32"/>
+                <w:szCs w:val="32"/>
+              </w:rPr>
+              <w:t xml:space="preserve"> </w:t>
+            </w:r>
+            <w:proofErr w:type="spellStart"/>
+            <w:r>
+              <w:rPr>
+                <w:sz w:val="32"/>
+                <w:szCs w:val="32"/>
+              </w:rPr>
+              <w:t>Token</w:t>
+            </w:r>
+            <w:proofErr w:type="spellEnd"/>
           </w:p>
         </w:tc>
       </w:tr>
@@ -301,13 +339,47 @@
                 <w:szCs w:val="32"/>
               </w:rPr>
             </w:pPr>
-            <w:r>
-              <w:rPr>
-                <w:sz w:val="32"/>
-                <w:szCs w:val="32"/>
-              </w:rPr>
-              <w:t>Wrong Request Methode</w:t>
-            </w:r>
+            <w:proofErr w:type="spellStart"/>
+            <w:r>
+              <w:rPr>
+                <w:sz w:val="32"/>
+                <w:szCs w:val="32"/>
+              </w:rPr>
+              <w:t>Wrong</w:t>
+            </w:r>
+            <w:proofErr w:type="spellEnd"/>
+            <w:r>
+              <w:rPr>
+                <w:sz w:val="32"/>
+                <w:szCs w:val="32"/>
+              </w:rPr>
+              <w:t xml:space="preserve"> </w:t>
+            </w:r>
+            <w:proofErr w:type="spellStart"/>
+            <w:r>
+              <w:rPr>
+                <w:sz w:val="32"/>
+                <w:szCs w:val="32"/>
+              </w:rPr>
+              <w:t>Request</w:t>
+            </w:r>
+            <w:proofErr w:type="spellEnd"/>
+            <w:r>
+              <w:rPr>
+                <w:sz w:val="32"/>
+                <w:szCs w:val="32"/>
+              </w:rPr>
+              <w:t xml:space="preserve"> </w:t>
+            </w:r>
+            <w:proofErr w:type="spellStart"/>
+            <w:r>
+              <w:rPr>
+                <w:sz w:val="32"/>
+                <w:szCs w:val="32"/>
+              </w:rPr>
+              <w:t>Methode</w:t>
+            </w:r>
+            <w:proofErr w:type="spellEnd"/>
           </w:p>
         </w:tc>
       </w:tr>
@@ -396,10 +468,12 @@
           <w:numId w:val="1"/>
         </w:numPr>
       </w:pPr>
+      <w:proofErr w:type="spellStart"/>
       <w:r>
         <w:lastRenderedPageBreak/>
         <w:t>Friend</w:t>
       </w:r>
+      <w:proofErr w:type="spellEnd"/>
     </w:p>
     <w:p>
       <w:pPr>
@@ -407,8 +481,13 @@
         <w:ind w:left="708"/>
       </w:pPr>
       <w:r>
-        <w:t>2.1 Addfriend</w:t>
-      </w:r>
+        <w:t xml:space="preserve">2.1 </w:t>
+      </w:r>
+      <w:proofErr w:type="spellStart"/>
+      <w:r>
+        <w:t>Addfriend</w:t>
+      </w:r>
+      <w:proofErr w:type="spellEnd"/>
     </w:p>
     <w:p>
       <w:r>
@@ -433,8 +512,21 @@
         <w:t>Path :</w:t>
       </w:r>
       <w:r>
-        <w:t xml:space="preserve"> friend/addfriend.php</w:t>
-      </w:r>
+        <w:t xml:space="preserve"> </w:t>
+      </w:r>
+      <w:proofErr w:type="spellStart"/>
+      <w:r>
+        <w:t>friend</w:t>
+      </w:r>
+      <w:proofErr w:type="spellEnd"/>
+      <w:r>
+        <w:t>/</w:t>
+      </w:r>
+      <w:proofErr w:type="spellStart"/>
+      <w:r>
+        <w:t>addfriend.php</w:t>
+      </w:r>
+      <w:proofErr w:type="spellEnd"/>
     </w:p>
     <w:p>
       <w:pPr>
@@ -443,6 +535,7 @@
           <w:lang w:val="en-US"/>
         </w:rPr>
       </w:pPr>
+      <w:proofErr w:type="gramStart"/>
       <w:r>
         <w:rPr>
           <w:b/>
@@ -450,6 +543,7 @@
         </w:rPr>
         <w:t>Entrée :</w:t>
       </w:r>
+      <w:proofErr w:type="gramEnd"/>
     </w:p>
     <w:tbl>
       <w:tblPr>
@@ -540,9 +634,11 @@
             <w:tcW w:w="2093" w:type="dxa"/>
           </w:tcPr>
           <w:p>
+            <w:proofErr w:type="spellStart"/>
             <w:r>
               <w:t>token</w:t>
             </w:r>
+            <w:proofErr w:type="spellEnd"/>
           </w:p>
         </w:tc>
         <w:tc>
@@ -560,24 +656,31 @@
             <w:tcW w:w="5560" w:type="dxa"/>
           </w:tcPr>
           <w:p>
-            <w:r>
-              <w:t xml:space="preserve">Token permettant d’identifier l’utilisateur en cours </w:t>
-            </w:r>
-          </w:p>
-        </w:tc>
-      </w:tr>
-      <w:tr>
-        <w:tc>
-          <w:tcPr>
-            <w:tcW w:w="2093" w:type="dxa"/>
-          </w:tcPr>
-          <w:p>
+            <w:proofErr w:type="spellStart"/>
+            <w:r>
+              <w:t>Token</w:t>
+            </w:r>
+            <w:proofErr w:type="spellEnd"/>
+            <w:r>
+              <w:t xml:space="preserve"> permettant d’identifier l’utilisateur en cours </w:t>
+            </w:r>
+          </w:p>
+        </w:tc>
+      </w:tr>
+      <w:tr>
+        <w:tc>
+          <w:tcPr>
+            <w:tcW w:w="2093" w:type="dxa"/>
+          </w:tcPr>
+          <w:p>
+            <w:proofErr w:type="spellStart"/>
             <w:r>
               <w:t>f</w:t>
             </w:r>
             <w:r>
               <w:t>irstname</w:t>
             </w:r>
+            <w:proofErr w:type="spellEnd"/>
           </w:p>
         </w:tc>
         <w:tc>
@@ -595,21 +698,28 @@
             <w:tcW w:w="5560" w:type="dxa"/>
           </w:tcPr>
           <w:p>
-            <w:r>
-              <w:t>Firstname de la cible à ajouter en amis</w:t>
-            </w:r>
-          </w:p>
-        </w:tc>
-      </w:tr>
-      <w:tr>
-        <w:tc>
-          <w:tcPr>
-            <w:tcW w:w="2093" w:type="dxa"/>
-          </w:tcPr>
-          <w:p>
+            <w:proofErr w:type="spellStart"/>
+            <w:r>
+              <w:t>Firstname</w:t>
+            </w:r>
+            <w:proofErr w:type="spellEnd"/>
+            <w:r>
+              <w:t xml:space="preserve"> de la cible à ajouter en amis</w:t>
+            </w:r>
+          </w:p>
+        </w:tc>
+      </w:tr>
+      <w:tr>
+        <w:tc>
+          <w:tcPr>
+            <w:tcW w:w="2093" w:type="dxa"/>
+          </w:tcPr>
+          <w:p>
+            <w:proofErr w:type="spellStart"/>
             <w:r>
               <w:t>lastname</w:t>
             </w:r>
+            <w:proofErr w:type="spellEnd"/>
           </w:p>
         </w:tc>
         <w:tc>
@@ -630,8 +740,21 @@
             <w:tcW w:w="5560" w:type="dxa"/>
           </w:tcPr>
           <w:p>
-            <w:r>
-              <w:t>Lastname de la cilbe à ajouter en amis</w:t>
+            <w:proofErr w:type="spellStart"/>
+            <w:r>
+              <w:t>Lastname</w:t>
+            </w:r>
+            <w:proofErr w:type="spellEnd"/>
+            <w:r>
+              <w:t xml:space="preserve"> de la </w:t>
+            </w:r>
+            <w:proofErr w:type="spellStart"/>
+            <w:r>
+              <w:t>cilbe</w:t>
+            </w:r>
+            <w:proofErr w:type="spellEnd"/>
+            <w:r>
+              <w:t xml:space="preserve"> à ajouter en amis</w:t>
             </w:r>
           </w:p>
         </w:tc>
@@ -763,9 +886,11 @@
             <w:tcW w:w="1559" w:type="dxa"/>
           </w:tcPr>
           <w:p>
+            <w:proofErr w:type="spellStart"/>
             <w:r>
               <w:t>ResultCode</w:t>
             </w:r>
+            <w:proofErr w:type="spellEnd"/>
           </w:p>
         </w:tc>
         <w:tc>
@@ -785,9 +910,11 @@
             <w:tcW w:w="2093" w:type="dxa"/>
           </w:tcPr>
           <w:p>
+            <w:proofErr w:type="spellStart"/>
             <w:r>
               <w:t>Msg</w:t>
             </w:r>
+            <w:proofErr w:type="spellEnd"/>
           </w:p>
         </w:tc>
         <w:tc>
@@ -806,8 +933,13 @@
           </w:tcPr>
           <w:p>
             <w:r>
-              <w:t>Etat de la requete</w:t>
-            </w:r>
+              <w:t xml:space="preserve">Etat de la </w:t>
+            </w:r>
+            <w:proofErr w:type="spellStart"/>
+            <w:r>
+              <w:t>requete</w:t>
+            </w:r>
+            <w:proofErr w:type="spellEnd"/>
           </w:p>
         </w:tc>
       </w:tr>
@@ -827,11 +959,18 @@
           <w:numId w:val="1"/>
         </w:numPr>
       </w:pPr>
+      <w:proofErr w:type="spellStart"/>
       <w:r>
         <w:t>Deletefriend</w:t>
       </w:r>
+      <w:proofErr w:type="spellEnd"/>
     </w:p>
     <w:p>
+      <w:pPr>
+        <w:rPr>
+          <w:lang w:val="en-US"/>
+        </w:rPr>
+      </w:pPr>
       <w:r>
         <w:rPr>
           <w:u w:val="single"/>
@@ -839,42 +978,51 @@
         <w:t>Explication :</w:t>
       </w:r>
       <w:r>
-        <w:t xml:space="preserve"> Permet à l’utilisateur </w:t>
-      </w:r>
-      <w:r>
-        <w:t>de supprimer une amitié</w:t>
-      </w:r>
-      <w:r>
-        <w:t>.</w:t>
+        <w:t xml:space="preserve"> Permet à l’utilisateur de supprimer une amitié.</w:t>
       </w:r>
       <w:r>
         <w:br/>
       </w:r>
+      <w:proofErr w:type="gramStart"/>
       <w:r>
         <w:rPr>
           <w:u w:val="single"/>
+          <w:lang w:val="en-US"/>
         </w:rPr>
         <w:t>Path :</w:t>
       </w:r>
-      <w:r>
-        <w:t xml:space="preserve"> friend/delete</w:t>
-      </w:r>
-      <w:r>
-        <w:t>friend.php</w:t>
-      </w:r>
+      <w:proofErr w:type="gramEnd"/>
+      <w:r>
+        <w:rPr>
+          <w:lang w:val="en-US"/>
+        </w:rPr>
+        <w:t xml:space="preserve"> friend/</w:t>
+      </w:r>
+      <w:proofErr w:type="spellStart"/>
+      <w:r>
+        <w:rPr>
+          <w:lang w:val="en-US"/>
+        </w:rPr>
+        <w:t>deletefriend.php</w:t>
+      </w:r>
+      <w:proofErr w:type="spellEnd"/>
     </w:p>
     <w:p>
       <w:pPr>
         <w:rPr>
           <w:b/>
-        </w:rPr>
-      </w:pPr>
+          <w:lang w:val="en-US"/>
+        </w:rPr>
+      </w:pPr>
+      <w:proofErr w:type="gramStart"/>
       <w:r>
         <w:rPr>
           <w:b/>
+          <w:lang w:val="en-US"/>
         </w:rPr>
         <w:t>Entrée :</w:t>
       </w:r>
+      <w:proofErr w:type="gramEnd"/>
     </w:p>
     <w:tbl>
       <w:tblPr>
@@ -965,9 +1113,11 @@
             <w:tcW w:w="2093" w:type="dxa"/>
           </w:tcPr>
           <w:p>
+            <w:proofErr w:type="spellStart"/>
             <w:r>
               <w:t>token</w:t>
             </w:r>
+            <w:proofErr w:type="spellEnd"/>
           </w:p>
         </w:tc>
         <w:tc>
@@ -985,24 +1135,31 @@
             <w:tcW w:w="5560" w:type="dxa"/>
           </w:tcPr>
           <w:p>
-            <w:r>
-              <w:t xml:space="preserve">Token permettant d’identifier l’utilisateur en cours </w:t>
-            </w:r>
-          </w:p>
-        </w:tc>
-      </w:tr>
-      <w:tr>
-        <w:tc>
-          <w:tcPr>
-            <w:tcW w:w="2093" w:type="dxa"/>
-          </w:tcPr>
-          <w:p>
+            <w:proofErr w:type="spellStart"/>
+            <w:r>
+              <w:t>Token</w:t>
+            </w:r>
+            <w:proofErr w:type="spellEnd"/>
+            <w:r>
+              <w:t xml:space="preserve"> permettant d’identifier l’utilisateur en cours </w:t>
+            </w:r>
+          </w:p>
+        </w:tc>
+      </w:tr>
+      <w:tr>
+        <w:tc>
+          <w:tcPr>
+            <w:tcW w:w="2093" w:type="dxa"/>
+          </w:tcPr>
+          <w:p>
+            <w:proofErr w:type="spellStart"/>
             <w:r>
               <w:t>f</w:t>
             </w:r>
             <w:r>
               <w:t>irstname</w:t>
             </w:r>
+            <w:proofErr w:type="spellEnd"/>
           </w:p>
         </w:tc>
         <w:tc>
@@ -1020,43 +1177,60 @@
             <w:tcW w:w="5560" w:type="dxa"/>
           </w:tcPr>
           <w:p>
-            <w:r>
-              <w:t>Firstname de la cible à ajouter en amis</w:t>
-            </w:r>
-          </w:p>
-        </w:tc>
-      </w:tr>
-      <w:tr>
-        <w:tc>
-          <w:tcPr>
-            <w:tcW w:w="2093" w:type="dxa"/>
-          </w:tcPr>
-          <w:p>
+            <w:proofErr w:type="spellStart"/>
+            <w:r>
+              <w:t>Firstname</w:t>
+            </w:r>
+            <w:proofErr w:type="spellEnd"/>
+            <w:r>
+              <w:t xml:space="preserve"> de la cible à ajouter en amis</w:t>
+            </w:r>
+          </w:p>
+        </w:tc>
+      </w:tr>
+      <w:tr>
+        <w:tc>
+          <w:tcPr>
+            <w:tcW w:w="2093" w:type="dxa"/>
+          </w:tcPr>
+          <w:p>
+            <w:proofErr w:type="spellStart"/>
             <w:r>
               <w:t>lastname</w:t>
             </w:r>
-          </w:p>
-        </w:tc>
-        <w:tc>
-          <w:tcPr>
-            <w:tcW w:w="1559" w:type="dxa"/>
-          </w:tcPr>
-          <w:p>
-            <w:r>
-              <w:t>Strin</w:t>
-            </w:r>
-            <w:r>
-              <w:t>g</w:t>
-            </w:r>
-          </w:p>
-        </w:tc>
-        <w:tc>
-          <w:tcPr>
-            <w:tcW w:w="5560" w:type="dxa"/>
-          </w:tcPr>
-          <w:p>
-            <w:r>
-              <w:t>Lastname de la cilbe à ajouter en amis</w:t>
+            <w:proofErr w:type="spellEnd"/>
+          </w:p>
+        </w:tc>
+        <w:tc>
+          <w:tcPr>
+            <w:tcW w:w="1559" w:type="dxa"/>
+          </w:tcPr>
+          <w:p>
+            <w:r>
+              <w:t>String</w:t>
+            </w:r>
+          </w:p>
+        </w:tc>
+        <w:tc>
+          <w:tcPr>
+            <w:tcW w:w="5560" w:type="dxa"/>
+          </w:tcPr>
+          <w:p>
+            <w:proofErr w:type="spellStart"/>
+            <w:r>
+              <w:t>Lastname</w:t>
+            </w:r>
+            <w:proofErr w:type="spellEnd"/>
+            <w:r>
+              <w:t xml:space="preserve"> de la </w:t>
+            </w:r>
+            <w:proofErr w:type="spellStart"/>
+            <w:r>
+              <w:t>cilbe</w:t>
+            </w:r>
+            <w:proofErr w:type="spellEnd"/>
+            <w:r>
+              <w:t xml:space="preserve"> à ajouter en amis</w:t>
             </w:r>
           </w:p>
         </w:tc>
@@ -1162,9 +1336,11 @@
             <w:tcW w:w="1559" w:type="dxa"/>
           </w:tcPr>
           <w:p>
+            <w:proofErr w:type="spellStart"/>
             <w:r>
               <w:t>ResultCode</w:t>
             </w:r>
+            <w:proofErr w:type="spellEnd"/>
           </w:p>
         </w:tc>
         <w:tc>
@@ -1184,9 +1360,11 @@
             <w:tcW w:w="2093" w:type="dxa"/>
           </w:tcPr>
           <w:p>
+            <w:proofErr w:type="spellStart"/>
             <w:r>
               <w:t>Msg</w:t>
             </w:r>
+            <w:proofErr w:type="spellEnd"/>
           </w:p>
         </w:tc>
         <w:tc>
@@ -1205,8 +1383,13 @@
           </w:tcPr>
           <w:p>
             <w:r>
-              <w:t>Etat de la requete</w:t>
-            </w:r>
+              <w:t xml:space="preserve">Etat de la </w:t>
+            </w:r>
+            <w:proofErr w:type="spellStart"/>
+            <w:r>
+              <w:t>requete</w:t>
+            </w:r>
+            <w:proofErr w:type="spellEnd"/>
           </w:p>
         </w:tc>
       </w:tr>
@@ -1244,8 +1427,13 @@
       </w:pPr>
       <w:r>
         <w:lastRenderedPageBreak/>
-        <w:t>2.3 Acceptfriend</w:t>
-      </w:r>
+        <w:t xml:space="preserve">2.3 </w:t>
+      </w:r>
+      <w:proofErr w:type="spellStart"/>
+      <w:r>
+        <w:t>Acceptfriend</w:t>
+      </w:r>
+      <w:proofErr w:type="spellEnd"/>
     </w:p>
     <w:p>
       <w:r>
@@ -1255,10 +1443,7 @@
         <w:t>Explication :</w:t>
       </w:r>
       <w:r>
-        <w:t xml:space="preserve"> Permet à l’utilisateur </w:t>
-      </w:r>
-      <w:r>
-        <w:t xml:space="preserve">d’accepter une amitié </w:t>
+        <w:t xml:space="preserve"> Permet à l’utilisateur d’accepter une amitié </w:t>
       </w:r>
       <w:r>
         <w:br/>
@@ -1270,16 +1455,24 @@
         <w:t>Path :</w:t>
       </w:r>
       <w:r>
-        <w:t xml:space="preserve"> friend/</w:t>
-      </w:r>
+        <w:t xml:space="preserve"> </w:t>
+      </w:r>
+      <w:proofErr w:type="spellStart"/>
+      <w:r>
+        <w:t>friend</w:t>
+      </w:r>
+      <w:proofErr w:type="spellEnd"/>
+      <w:r>
+        <w:t>/</w:t>
+      </w:r>
+      <w:proofErr w:type="spellStart"/>
       <w:r>
         <w:t>accept</w:t>
       </w:r>
-      <w:bookmarkStart w:id="0" w:name="_GoBack"/>
-      <w:bookmarkEnd w:id="0"/>
       <w:r>
         <w:t>friend.php</w:t>
       </w:r>
+      <w:proofErr w:type="spellEnd"/>
     </w:p>
     <w:tbl>
       <w:tblPr>
@@ -1370,9 +1563,11 @@
             <w:tcW w:w="2093" w:type="dxa"/>
           </w:tcPr>
           <w:p>
+            <w:proofErr w:type="spellStart"/>
             <w:r>
               <w:t>token</w:t>
             </w:r>
+            <w:proofErr w:type="spellEnd"/>
           </w:p>
         </w:tc>
         <w:tc>
@@ -1390,21 +1585,28 @@
             <w:tcW w:w="5560" w:type="dxa"/>
           </w:tcPr>
           <w:p>
-            <w:r>
-              <w:t xml:space="preserve">Token permettant d’identifier l’utilisateur en cours </w:t>
-            </w:r>
-          </w:p>
-        </w:tc>
-      </w:tr>
-      <w:tr>
-        <w:tc>
-          <w:tcPr>
-            <w:tcW w:w="2093" w:type="dxa"/>
-          </w:tcPr>
-          <w:p>
+            <w:proofErr w:type="spellStart"/>
+            <w:r>
+              <w:t>Token</w:t>
+            </w:r>
+            <w:proofErr w:type="spellEnd"/>
+            <w:r>
+              <w:t xml:space="preserve"> permettant d’identifier l’utilisateur en cours </w:t>
+            </w:r>
+          </w:p>
+        </w:tc>
+      </w:tr>
+      <w:tr>
+        <w:tc>
+          <w:tcPr>
+            <w:tcW w:w="2093" w:type="dxa"/>
+          </w:tcPr>
+          <w:p>
+            <w:proofErr w:type="spellStart"/>
             <w:r>
               <w:t>firstname</w:t>
             </w:r>
+            <w:proofErr w:type="spellEnd"/>
           </w:p>
         </w:tc>
         <w:tc>
@@ -1422,21 +1624,28 @@
             <w:tcW w:w="5560" w:type="dxa"/>
           </w:tcPr>
           <w:p>
-            <w:r>
-              <w:t>Firstname de la cible à ajouter en amis</w:t>
-            </w:r>
-          </w:p>
-        </w:tc>
-      </w:tr>
-      <w:tr>
-        <w:tc>
-          <w:tcPr>
-            <w:tcW w:w="2093" w:type="dxa"/>
-          </w:tcPr>
-          <w:p>
+            <w:proofErr w:type="spellStart"/>
+            <w:r>
+              <w:t>Firstname</w:t>
+            </w:r>
+            <w:proofErr w:type="spellEnd"/>
+            <w:r>
+              <w:t xml:space="preserve"> de la cible à ajouter en amis</w:t>
+            </w:r>
+          </w:p>
+        </w:tc>
+      </w:tr>
+      <w:tr>
+        <w:tc>
+          <w:tcPr>
+            <w:tcW w:w="2093" w:type="dxa"/>
+          </w:tcPr>
+          <w:p>
+            <w:proofErr w:type="spellStart"/>
             <w:r>
               <w:t>lastname</w:t>
             </w:r>
+            <w:proofErr w:type="spellEnd"/>
           </w:p>
         </w:tc>
         <w:tc>
@@ -1454,8 +1663,21 @@
             <w:tcW w:w="5560" w:type="dxa"/>
           </w:tcPr>
           <w:p>
-            <w:r>
-              <w:t>Lastname de la cilbe à ajouter en amis</w:t>
+            <w:proofErr w:type="spellStart"/>
+            <w:r>
+              <w:t>Lastname</w:t>
+            </w:r>
+            <w:proofErr w:type="spellEnd"/>
+            <w:r>
+              <w:t xml:space="preserve"> de la </w:t>
+            </w:r>
+            <w:proofErr w:type="spellStart"/>
+            <w:r>
+              <w:t>cilbe</w:t>
+            </w:r>
+            <w:proofErr w:type="spellEnd"/>
+            <w:r>
+              <w:t xml:space="preserve"> à ajouter en amis</w:t>
             </w:r>
           </w:p>
         </w:tc>
@@ -1467,6 +1689,7 @@
           <w:b/>
         </w:rPr>
       </w:pPr>
+      <w:proofErr w:type="gramStart"/>
       <w:r>
         <w:rPr>
           <w:b/>
@@ -1474,187 +1697,8 @@
         </w:rPr>
         <w:t>Entrée :</w:t>
       </w:r>
+      <w:proofErr w:type="gramEnd"/>
     </w:p>
-    <w:tbl>
-      <w:tblPr>
-        <w:tblStyle w:val="Grilledutableau"/>
-        <w:tblpPr w:leftFromText="141" w:rightFromText="141" w:vertAnchor="page" w:horzAnchor="margin" w:tblpY="10126"/>
-        <w:tblW w:w="0" w:type="auto"/>
-        <w:tblLook w:val="04A0" w:firstRow="1" w:lastRow="0" w:firstColumn="1" w:lastColumn="0" w:noHBand="0" w:noVBand="1"/>
-      </w:tblPr>
-      <w:tblGrid>
-        <w:gridCol w:w="2093"/>
-        <w:gridCol w:w="1559"/>
-        <w:gridCol w:w="5560"/>
-      </w:tblGrid>
-      <w:tr>
-        <w:tc>
-          <w:tcPr>
-            <w:tcW w:w="2093" w:type="dxa"/>
-            <w:shd w:val="clear" w:color="auto" w:fill="548DD4" w:themeFill="text2" w:themeFillTint="99"/>
-          </w:tcPr>
-          <w:p>
-            <w:pPr>
-              <w:rPr>
-                <w:b/>
-                <w:sz w:val="32"/>
-                <w:szCs w:val="32"/>
-              </w:rPr>
-            </w:pPr>
-            <w:r>
-              <w:rPr>
-                <w:b/>
-                <w:sz w:val="32"/>
-                <w:szCs w:val="32"/>
-              </w:rPr>
-              <w:t>Variable</w:t>
-            </w:r>
-          </w:p>
-        </w:tc>
-        <w:tc>
-          <w:tcPr>
-            <w:tcW w:w="1559" w:type="dxa"/>
-            <w:shd w:val="clear" w:color="auto" w:fill="548DD4" w:themeFill="text2" w:themeFillTint="99"/>
-          </w:tcPr>
-          <w:p>
-            <w:pPr>
-              <w:rPr>
-                <w:b/>
-                <w:sz w:val="32"/>
-                <w:szCs w:val="32"/>
-              </w:rPr>
-            </w:pPr>
-            <w:r>
-              <w:rPr>
-                <w:b/>
-                <w:sz w:val="32"/>
-                <w:szCs w:val="32"/>
-              </w:rPr>
-              <w:t>Type</w:t>
-            </w:r>
-          </w:p>
-        </w:tc>
-        <w:tc>
-          <w:tcPr>
-            <w:tcW w:w="5560" w:type="dxa"/>
-            <w:shd w:val="clear" w:color="auto" w:fill="548DD4" w:themeFill="text2" w:themeFillTint="99"/>
-          </w:tcPr>
-          <w:p>
-            <w:pPr>
-              <w:rPr>
-                <w:b/>
-                <w:sz w:val="32"/>
-                <w:szCs w:val="32"/>
-              </w:rPr>
-            </w:pPr>
-            <w:r>
-              <w:rPr>
-                <w:b/>
-                <w:sz w:val="32"/>
-                <w:szCs w:val="32"/>
-              </w:rPr>
-              <w:t>Description</w:t>
-            </w:r>
-          </w:p>
-        </w:tc>
-      </w:tr>
-      <w:tr>
-        <w:tc>
-          <w:tcPr>
-            <w:tcW w:w="2093" w:type="dxa"/>
-          </w:tcPr>
-          <w:p>
-            <w:r>
-              <w:t>token</w:t>
-            </w:r>
-          </w:p>
-        </w:tc>
-        <w:tc>
-          <w:tcPr>
-            <w:tcW w:w="1559" w:type="dxa"/>
-          </w:tcPr>
-          <w:p>
-            <w:r>
-              <w:t>String</w:t>
-            </w:r>
-          </w:p>
-        </w:tc>
-        <w:tc>
-          <w:tcPr>
-            <w:tcW w:w="5560" w:type="dxa"/>
-          </w:tcPr>
-          <w:p>
-            <w:r>
-              <w:t xml:space="preserve">Token permettant d’identifier l’utilisateur en cours </w:t>
-            </w:r>
-          </w:p>
-        </w:tc>
-      </w:tr>
-      <w:tr>
-        <w:tc>
-          <w:tcPr>
-            <w:tcW w:w="2093" w:type="dxa"/>
-          </w:tcPr>
-          <w:p>
-            <w:r>
-              <w:t>lirstname</w:t>
-            </w:r>
-          </w:p>
-        </w:tc>
-        <w:tc>
-          <w:tcPr>
-            <w:tcW w:w="1559" w:type="dxa"/>
-          </w:tcPr>
-          <w:p>
-            <w:r>
-              <w:t>String</w:t>
-            </w:r>
-          </w:p>
-        </w:tc>
-        <w:tc>
-          <w:tcPr>
-            <w:tcW w:w="5560" w:type="dxa"/>
-          </w:tcPr>
-          <w:p>
-            <w:r>
-              <w:t>Firstname de la cible à ajouter en amis</w:t>
-            </w:r>
-          </w:p>
-        </w:tc>
-      </w:tr>
-      <w:tr>
-        <w:tc>
-          <w:tcPr>
-            <w:tcW w:w="2093" w:type="dxa"/>
-          </w:tcPr>
-          <w:p>
-            <w:r>
-              <w:t>lastname</w:t>
-            </w:r>
-          </w:p>
-        </w:tc>
-        <w:tc>
-          <w:tcPr>
-            <w:tcW w:w="1559" w:type="dxa"/>
-          </w:tcPr>
-          <w:p>
-            <w:r>
-              <w:t>String</w:t>
-            </w:r>
-          </w:p>
-        </w:tc>
-        <w:tc>
-          <w:tcPr>
-            <w:tcW w:w="5560" w:type="dxa"/>
-          </w:tcPr>
-          <w:p>
-            <w:r>
-              <w:t>Lastname de la cilbe à ajouter en amis</w:t>
-            </w:r>
-          </w:p>
-        </w:tc>
-      </w:tr>
-    </w:tbl>
     <w:p/>
     <w:tbl>
       <w:tblPr>
@@ -1755,9 +1799,11 @@
             <w:tcW w:w="1559" w:type="dxa"/>
           </w:tcPr>
           <w:p>
+            <w:proofErr w:type="spellStart"/>
             <w:r>
               <w:t>ResultCode</w:t>
             </w:r>
+            <w:proofErr w:type="spellEnd"/>
           </w:p>
         </w:tc>
         <w:tc>
@@ -1777,9 +1823,11 @@
             <w:tcW w:w="2093" w:type="dxa"/>
           </w:tcPr>
           <w:p>
+            <w:proofErr w:type="spellStart"/>
             <w:r>
               <w:t>Msg</w:t>
             </w:r>
+            <w:proofErr w:type="spellEnd"/>
           </w:p>
         </w:tc>
         <w:tc>
@@ -1798,8 +1846,13 @@
           </w:tcPr>
           <w:p>
             <w:r>
-              <w:t>Etat de la requete</w:t>
-            </w:r>
+              <w:t xml:space="preserve">Etat de la </w:t>
+            </w:r>
+            <w:proofErr w:type="spellStart"/>
+            <w:r>
+              <w:t>requete</w:t>
+            </w:r>
+            <w:proofErr w:type="spellEnd"/>
           </w:p>
         </w:tc>
       </w:tr>
@@ -1827,8 +1880,1703 @@
     <w:p>
       <w:pPr>
         <w:pStyle w:val="Titre2"/>
-      </w:pPr>
-      <w:r>
+        <w:ind w:left="708"/>
+      </w:pPr>
+      <w:r>
+        <w:t>2.4DeclineFriend</w:t>
+      </w:r>
+    </w:p>
+    <w:p>
+      <w:r>
+        <w:rPr>
+          <w:u w:val="single"/>
+        </w:rPr>
+        <w:t>Explication :</w:t>
+      </w:r>
+      <w:r>
+        <w:t xml:space="preserve"> Permet à l’utilisateur d’accepter une amitié </w:t>
+      </w:r>
+      <w:r>
+        <w:br/>
+      </w:r>
+      <w:r>
+        <w:rPr>
+          <w:u w:val="single"/>
+        </w:rPr>
+        <w:t>Path :</w:t>
+      </w:r>
+      <w:r>
+        <w:t xml:space="preserve"> </w:t>
+      </w:r>
+      <w:proofErr w:type="spellStart"/>
+      <w:r>
+        <w:t>friend</w:t>
+      </w:r>
+      <w:proofErr w:type="spellEnd"/>
+      <w:r>
+        <w:t>/</w:t>
+      </w:r>
+      <w:proofErr w:type="spellStart"/>
+      <w:r>
+        <w:t>accept</w:t>
+      </w:r>
+      <w:r>
+        <w:t>friend.php</w:t>
+      </w:r>
+      <w:proofErr w:type="spellEnd"/>
+    </w:p>
+    <w:tbl>
+      <w:tblPr>
+        <w:tblStyle w:val="Grilledutableau"/>
+        <w:tblpPr w:leftFromText="141" w:rightFromText="141" w:vertAnchor="page" w:horzAnchor="margin" w:tblpY="9241"/>
+        <w:tblW w:w="0" w:type="auto"/>
+        <w:tblLook w:val="04A0" w:firstRow="1" w:lastRow="0" w:firstColumn="1" w:lastColumn="0" w:noHBand="0" w:noVBand="1"/>
+      </w:tblPr>
+      <w:tblGrid>
+        <w:gridCol w:w="2093"/>
+        <w:gridCol w:w="1559"/>
+        <w:gridCol w:w="5560"/>
+      </w:tblGrid>
+      <w:tr>
+        <w:tc>
+          <w:tcPr>
+            <w:tcW w:w="2093" w:type="dxa"/>
+            <w:shd w:val="clear" w:color="auto" w:fill="548DD4" w:themeFill="text2" w:themeFillTint="99"/>
+          </w:tcPr>
+          <w:p>
+            <w:pPr>
+              <w:rPr>
+                <w:b/>
+                <w:sz w:val="32"/>
+                <w:szCs w:val="32"/>
+              </w:rPr>
+            </w:pPr>
+            <w:r>
+              <w:rPr>
+                <w:b/>
+                <w:sz w:val="32"/>
+                <w:szCs w:val="32"/>
+              </w:rPr>
+              <w:t>Variable</w:t>
+            </w:r>
+          </w:p>
+        </w:tc>
+        <w:tc>
+          <w:tcPr>
+            <w:tcW w:w="1559" w:type="dxa"/>
+            <w:shd w:val="clear" w:color="auto" w:fill="548DD4" w:themeFill="text2" w:themeFillTint="99"/>
+          </w:tcPr>
+          <w:p>
+            <w:pPr>
+              <w:rPr>
+                <w:b/>
+                <w:sz w:val="32"/>
+                <w:szCs w:val="32"/>
+              </w:rPr>
+            </w:pPr>
+            <w:r>
+              <w:rPr>
+                <w:b/>
+                <w:sz w:val="32"/>
+                <w:szCs w:val="32"/>
+              </w:rPr>
+              <w:t>Type</w:t>
+            </w:r>
+          </w:p>
+        </w:tc>
+        <w:tc>
+          <w:tcPr>
+            <w:tcW w:w="5560" w:type="dxa"/>
+            <w:shd w:val="clear" w:color="auto" w:fill="548DD4" w:themeFill="text2" w:themeFillTint="99"/>
+          </w:tcPr>
+          <w:p>
+            <w:pPr>
+              <w:rPr>
+                <w:b/>
+                <w:sz w:val="32"/>
+                <w:szCs w:val="32"/>
+              </w:rPr>
+            </w:pPr>
+            <w:r>
+              <w:rPr>
+                <w:b/>
+                <w:sz w:val="32"/>
+                <w:szCs w:val="32"/>
+              </w:rPr>
+              <w:t>Description</w:t>
+            </w:r>
+          </w:p>
+        </w:tc>
+      </w:tr>
+      <w:tr>
+        <w:tc>
+          <w:tcPr>
+            <w:tcW w:w="2093" w:type="dxa"/>
+          </w:tcPr>
+          <w:p>
+            <w:proofErr w:type="spellStart"/>
+            <w:r>
+              <w:t>token</w:t>
+            </w:r>
+            <w:proofErr w:type="spellEnd"/>
+          </w:p>
+        </w:tc>
+        <w:tc>
+          <w:tcPr>
+            <w:tcW w:w="1559" w:type="dxa"/>
+          </w:tcPr>
+          <w:p>
+            <w:r>
+              <w:t>String</w:t>
+            </w:r>
+          </w:p>
+        </w:tc>
+        <w:tc>
+          <w:tcPr>
+            <w:tcW w:w="5560" w:type="dxa"/>
+          </w:tcPr>
+          <w:p>
+            <w:proofErr w:type="spellStart"/>
+            <w:r>
+              <w:t>Token</w:t>
+            </w:r>
+            <w:proofErr w:type="spellEnd"/>
+            <w:r>
+              <w:t xml:space="preserve"> permettant d’identifier l’utilisateur en cours </w:t>
+            </w:r>
+          </w:p>
+        </w:tc>
+      </w:tr>
+      <w:tr>
+        <w:tc>
+          <w:tcPr>
+            <w:tcW w:w="2093" w:type="dxa"/>
+          </w:tcPr>
+          <w:p>
+            <w:proofErr w:type="spellStart"/>
+            <w:r>
+              <w:t>lirstname</w:t>
+            </w:r>
+            <w:proofErr w:type="spellEnd"/>
+          </w:p>
+        </w:tc>
+        <w:tc>
+          <w:tcPr>
+            <w:tcW w:w="1559" w:type="dxa"/>
+          </w:tcPr>
+          <w:p>
+            <w:r>
+              <w:t>String</w:t>
+            </w:r>
+          </w:p>
+        </w:tc>
+        <w:tc>
+          <w:tcPr>
+            <w:tcW w:w="5560" w:type="dxa"/>
+          </w:tcPr>
+          <w:p>
+            <w:proofErr w:type="spellStart"/>
+            <w:r>
+              <w:t>Firstname</w:t>
+            </w:r>
+            <w:proofErr w:type="spellEnd"/>
+            <w:r>
+              <w:t xml:space="preserve"> de la cible à refuser  en amis</w:t>
+            </w:r>
+          </w:p>
+        </w:tc>
+      </w:tr>
+      <w:tr>
+        <w:tc>
+          <w:tcPr>
+            <w:tcW w:w="2093" w:type="dxa"/>
+          </w:tcPr>
+          <w:p>
+            <w:proofErr w:type="spellStart"/>
+            <w:r>
+              <w:t>lastname</w:t>
+            </w:r>
+            <w:proofErr w:type="spellEnd"/>
+          </w:p>
+        </w:tc>
+        <w:tc>
+          <w:tcPr>
+            <w:tcW w:w="1559" w:type="dxa"/>
+          </w:tcPr>
+          <w:p>
+            <w:r>
+              <w:t>String</w:t>
+            </w:r>
+          </w:p>
+        </w:tc>
+        <w:tc>
+          <w:tcPr>
+            <w:tcW w:w="5560" w:type="dxa"/>
+          </w:tcPr>
+          <w:p>
+            <w:proofErr w:type="spellStart"/>
+            <w:r>
+              <w:t>Lastname</w:t>
+            </w:r>
+            <w:proofErr w:type="spellEnd"/>
+            <w:r>
+              <w:t xml:space="preserve"> de la </w:t>
+            </w:r>
+            <w:proofErr w:type="spellStart"/>
+            <w:r>
+              <w:t>cilbe</w:t>
+            </w:r>
+            <w:proofErr w:type="spellEnd"/>
+            <w:r>
+              <w:t xml:space="preserve"> à  refuser  en amis</w:t>
+            </w:r>
+          </w:p>
+        </w:tc>
+      </w:tr>
+    </w:tbl>
+    <w:p>
+      <w:pPr>
+        <w:rPr>
+          <w:b/>
+        </w:rPr>
+      </w:pPr>
+      <w:r>
+        <w:rPr>
+          <w:b/>
+        </w:rPr>
+        <w:t xml:space="preserve"> Entrée :</w:t>
+      </w:r>
+    </w:p>
+    <w:p>
+      <w:pPr>
+        <w:rPr>
+          <w:b/>
+        </w:rPr>
+      </w:pPr>
+    </w:p>
+    <w:tbl>
+      <w:tblPr>
+        <w:tblStyle w:val="Grilledutableau"/>
+        <w:tblpPr w:leftFromText="141" w:rightFromText="141" w:vertAnchor="page" w:horzAnchor="margin" w:tblpY="11746"/>
+        <w:tblW w:w="0" w:type="auto"/>
+        <w:tblLook w:val="04A0" w:firstRow="1" w:lastRow="0" w:firstColumn="1" w:lastColumn="0" w:noHBand="0" w:noVBand="1"/>
+      </w:tblPr>
+      <w:tblGrid>
+        <w:gridCol w:w="2093"/>
+        <w:gridCol w:w="1559"/>
+        <w:gridCol w:w="5560"/>
+      </w:tblGrid>
+      <w:tr>
+        <w:tc>
+          <w:tcPr>
+            <w:tcW w:w="2093" w:type="dxa"/>
+            <w:shd w:val="clear" w:color="auto" w:fill="548DD4" w:themeFill="text2" w:themeFillTint="99"/>
+          </w:tcPr>
+          <w:p>
+            <w:pPr>
+              <w:rPr>
+                <w:b/>
+                <w:sz w:val="32"/>
+                <w:szCs w:val="32"/>
+              </w:rPr>
+            </w:pPr>
+            <w:r>
+              <w:rPr>
+                <w:b/>
+                <w:sz w:val="32"/>
+                <w:szCs w:val="32"/>
+              </w:rPr>
+              <w:t>Variable</w:t>
+            </w:r>
+          </w:p>
+        </w:tc>
+        <w:tc>
+          <w:tcPr>
+            <w:tcW w:w="1559" w:type="dxa"/>
+            <w:shd w:val="clear" w:color="auto" w:fill="548DD4" w:themeFill="text2" w:themeFillTint="99"/>
+          </w:tcPr>
+          <w:p>
+            <w:pPr>
+              <w:rPr>
+                <w:b/>
+                <w:sz w:val="32"/>
+                <w:szCs w:val="32"/>
+              </w:rPr>
+            </w:pPr>
+            <w:r>
+              <w:rPr>
+                <w:b/>
+                <w:sz w:val="32"/>
+                <w:szCs w:val="32"/>
+              </w:rPr>
+              <w:t>Type</w:t>
+            </w:r>
+          </w:p>
+        </w:tc>
+        <w:tc>
+          <w:tcPr>
+            <w:tcW w:w="5560" w:type="dxa"/>
+            <w:shd w:val="clear" w:color="auto" w:fill="548DD4" w:themeFill="text2" w:themeFillTint="99"/>
+          </w:tcPr>
+          <w:p>
+            <w:pPr>
+              <w:rPr>
+                <w:b/>
+                <w:sz w:val="32"/>
+                <w:szCs w:val="32"/>
+              </w:rPr>
+            </w:pPr>
+            <w:r>
+              <w:rPr>
+                <w:b/>
+                <w:sz w:val="32"/>
+                <w:szCs w:val="32"/>
+              </w:rPr>
+              <w:t>Description</w:t>
+            </w:r>
+          </w:p>
+        </w:tc>
+      </w:tr>
+      <w:tr>
+        <w:tc>
+          <w:tcPr>
+            <w:tcW w:w="2093" w:type="dxa"/>
+          </w:tcPr>
+          <w:p>
+            <w:r>
+              <w:t>Code</w:t>
+            </w:r>
+          </w:p>
+        </w:tc>
+        <w:tc>
+          <w:tcPr>
+            <w:tcW w:w="1559" w:type="dxa"/>
+          </w:tcPr>
+          <w:p>
+            <w:proofErr w:type="spellStart"/>
+            <w:r>
+              <w:t>ResultCode</w:t>
+            </w:r>
+            <w:proofErr w:type="spellEnd"/>
+          </w:p>
+        </w:tc>
+        <w:tc>
+          <w:tcPr>
+            <w:tcW w:w="5560" w:type="dxa"/>
+          </w:tcPr>
+          <w:p>
+            <w:r>
+              <w:t>Code de réponse du service</w:t>
+            </w:r>
+          </w:p>
+        </w:tc>
+      </w:tr>
+      <w:tr>
+        <w:tc>
+          <w:tcPr>
+            <w:tcW w:w="2093" w:type="dxa"/>
+          </w:tcPr>
+          <w:p>
+            <w:proofErr w:type="spellStart"/>
+            <w:r>
+              <w:t>Msg</w:t>
+            </w:r>
+            <w:proofErr w:type="spellEnd"/>
+          </w:p>
+        </w:tc>
+        <w:tc>
+          <w:tcPr>
+            <w:tcW w:w="1559" w:type="dxa"/>
+          </w:tcPr>
+          <w:p>
+            <w:r>
+              <w:t>String</w:t>
+            </w:r>
+          </w:p>
+        </w:tc>
+        <w:tc>
+          <w:tcPr>
+            <w:tcW w:w="5560" w:type="dxa"/>
+          </w:tcPr>
+          <w:p>
+            <w:r>
+              <w:t xml:space="preserve">Etat de la </w:t>
+            </w:r>
+            <w:proofErr w:type="spellStart"/>
+            <w:r>
+              <w:t>requete</w:t>
+            </w:r>
+            <w:proofErr w:type="spellEnd"/>
+          </w:p>
+        </w:tc>
+      </w:tr>
+    </w:tbl>
+    <w:p>
+      <w:pPr>
+        <w:rPr>
+          <w:b/>
+        </w:rPr>
+      </w:pPr>
+      <w:r>
+        <w:rPr>
+          <w:b/>
+        </w:rPr>
+        <w:t>Sortie</w:t>
+      </w:r>
+      <w:r>
+        <w:rPr>
+          <w:b/>
+        </w:rPr>
+        <w:t> :</w:t>
+      </w:r>
+    </w:p>
+    <w:p>
+      <w:pPr>
+        <w:rPr>
+          <w:b/>
+        </w:rPr>
+      </w:pPr>
+    </w:p>
+    <w:p>
+      <w:pPr>
+        <w:pStyle w:val="Titre2"/>
+      </w:pPr>
+      <w:r>
+        <w:br w:type="page"/>
+      </w:r>
+      <w:r>
+        <w:lastRenderedPageBreak/>
+        <w:t xml:space="preserve">2.5 </w:t>
+      </w:r>
+      <w:proofErr w:type="spellStart"/>
+      <w:r>
+        <w:t>CancelFriend</w:t>
+      </w:r>
+      <w:proofErr w:type="spellEnd"/>
+    </w:p>
+    <w:p>
+      <w:r>
+        <w:rPr>
+          <w:u w:val="single"/>
+        </w:rPr>
+        <w:t>Explication :</w:t>
+      </w:r>
+      <w:r>
+        <w:t xml:space="preserve"> Permet à l’utilisateur d’accepter une amitié </w:t>
+      </w:r>
+      <w:r>
+        <w:br/>
+      </w:r>
+      <w:r>
+        <w:rPr>
+          <w:u w:val="single"/>
+        </w:rPr>
+        <w:t>Path :</w:t>
+      </w:r>
+      <w:r>
+        <w:t xml:space="preserve"> </w:t>
+      </w:r>
+      <w:proofErr w:type="spellStart"/>
+      <w:r>
+        <w:t>friend</w:t>
+      </w:r>
+      <w:proofErr w:type="spellEnd"/>
+      <w:r>
+        <w:t>/</w:t>
+      </w:r>
+      <w:proofErr w:type="spellStart"/>
+      <w:r>
+        <w:t>accept</w:t>
+      </w:r>
+      <w:r>
+        <w:t>friend.php</w:t>
+      </w:r>
+      <w:proofErr w:type="spellEnd"/>
+    </w:p>
+    <w:tbl>
+      <w:tblPr>
+        <w:tblStyle w:val="Grilledutableau"/>
+        <w:tblpPr w:leftFromText="141" w:rightFromText="141" w:vertAnchor="page" w:horzAnchor="margin" w:tblpY="3271"/>
+        <w:tblW w:w="0" w:type="auto"/>
+        <w:tblLook w:val="04A0" w:firstRow="1" w:lastRow="0" w:firstColumn="1" w:lastColumn="0" w:noHBand="0" w:noVBand="1"/>
+      </w:tblPr>
+      <w:tblGrid>
+        <w:gridCol w:w="2093"/>
+        <w:gridCol w:w="1559"/>
+        <w:gridCol w:w="5560"/>
+      </w:tblGrid>
+      <w:tr>
+        <w:tc>
+          <w:tcPr>
+            <w:tcW w:w="2093" w:type="dxa"/>
+            <w:shd w:val="clear" w:color="auto" w:fill="548DD4" w:themeFill="text2" w:themeFillTint="99"/>
+          </w:tcPr>
+          <w:p>
+            <w:pPr>
+              <w:rPr>
+                <w:b/>
+                <w:sz w:val="32"/>
+                <w:szCs w:val="32"/>
+              </w:rPr>
+            </w:pPr>
+            <w:r>
+              <w:rPr>
+                <w:b/>
+                <w:sz w:val="32"/>
+                <w:szCs w:val="32"/>
+              </w:rPr>
+              <w:t>Variable</w:t>
+            </w:r>
+          </w:p>
+        </w:tc>
+        <w:tc>
+          <w:tcPr>
+            <w:tcW w:w="1559" w:type="dxa"/>
+            <w:shd w:val="clear" w:color="auto" w:fill="548DD4" w:themeFill="text2" w:themeFillTint="99"/>
+          </w:tcPr>
+          <w:p>
+            <w:pPr>
+              <w:rPr>
+                <w:b/>
+                <w:sz w:val="32"/>
+                <w:szCs w:val="32"/>
+              </w:rPr>
+            </w:pPr>
+            <w:r>
+              <w:rPr>
+                <w:b/>
+                <w:sz w:val="32"/>
+                <w:szCs w:val="32"/>
+              </w:rPr>
+              <w:t>Type</w:t>
+            </w:r>
+          </w:p>
+        </w:tc>
+        <w:tc>
+          <w:tcPr>
+            <w:tcW w:w="5560" w:type="dxa"/>
+            <w:shd w:val="clear" w:color="auto" w:fill="548DD4" w:themeFill="text2" w:themeFillTint="99"/>
+          </w:tcPr>
+          <w:p>
+            <w:pPr>
+              <w:rPr>
+                <w:b/>
+                <w:sz w:val="32"/>
+                <w:szCs w:val="32"/>
+              </w:rPr>
+            </w:pPr>
+            <w:r>
+              <w:rPr>
+                <w:b/>
+                <w:sz w:val="32"/>
+                <w:szCs w:val="32"/>
+              </w:rPr>
+              <w:t>Description</w:t>
+            </w:r>
+          </w:p>
+        </w:tc>
+      </w:tr>
+      <w:tr>
+        <w:tc>
+          <w:tcPr>
+            <w:tcW w:w="2093" w:type="dxa"/>
+          </w:tcPr>
+          <w:p>
+            <w:proofErr w:type="spellStart"/>
+            <w:r>
+              <w:t>token</w:t>
+            </w:r>
+            <w:proofErr w:type="spellEnd"/>
+          </w:p>
+        </w:tc>
+        <w:tc>
+          <w:tcPr>
+            <w:tcW w:w="1559" w:type="dxa"/>
+          </w:tcPr>
+          <w:p>
+            <w:r>
+              <w:t>String</w:t>
+            </w:r>
+          </w:p>
+        </w:tc>
+        <w:tc>
+          <w:tcPr>
+            <w:tcW w:w="5560" w:type="dxa"/>
+          </w:tcPr>
+          <w:p>
+            <w:proofErr w:type="spellStart"/>
+            <w:r>
+              <w:t>Token</w:t>
+            </w:r>
+            <w:proofErr w:type="spellEnd"/>
+            <w:r>
+              <w:t xml:space="preserve"> permettant d’identifier l’utilisateur en cours </w:t>
+            </w:r>
+          </w:p>
+        </w:tc>
+      </w:tr>
+      <w:tr>
+        <w:tc>
+          <w:tcPr>
+            <w:tcW w:w="2093" w:type="dxa"/>
+          </w:tcPr>
+          <w:p>
+            <w:proofErr w:type="spellStart"/>
+            <w:r>
+              <w:t>lirstname</w:t>
+            </w:r>
+            <w:proofErr w:type="spellEnd"/>
+          </w:p>
+        </w:tc>
+        <w:tc>
+          <w:tcPr>
+            <w:tcW w:w="1559" w:type="dxa"/>
+          </w:tcPr>
+          <w:p>
+            <w:r>
+              <w:t>String</w:t>
+            </w:r>
+          </w:p>
+        </w:tc>
+        <w:tc>
+          <w:tcPr>
+            <w:tcW w:w="5560" w:type="dxa"/>
+          </w:tcPr>
+          <w:p>
+            <w:proofErr w:type="spellStart"/>
+            <w:r>
+              <w:t>Firstname</w:t>
+            </w:r>
+            <w:proofErr w:type="spellEnd"/>
+            <w:r>
+              <w:t xml:space="preserve"> de la cible à </w:t>
+            </w:r>
+            <w:r>
+              <w:t>retirer</w:t>
+            </w:r>
+            <w:r>
+              <w:t xml:space="preserve">  </w:t>
+            </w:r>
+            <w:r>
+              <w:t xml:space="preserve">des </w:t>
+            </w:r>
+            <w:r>
+              <w:t>amis</w:t>
+            </w:r>
+          </w:p>
+        </w:tc>
+      </w:tr>
+      <w:tr>
+        <w:tc>
+          <w:tcPr>
+            <w:tcW w:w="2093" w:type="dxa"/>
+          </w:tcPr>
+          <w:p>
+            <w:proofErr w:type="spellStart"/>
+            <w:r>
+              <w:t>lastname</w:t>
+            </w:r>
+            <w:proofErr w:type="spellEnd"/>
+          </w:p>
+        </w:tc>
+        <w:tc>
+          <w:tcPr>
+            <w:tcW w:w="1559" w:type="dxa"/>
+          </w:tcPr>
+          <w:p>
+            <w:r>
+              <w:t>String</w:t>
+            </w:r>
+          </w:p>
+        </w:tc>
+        <w:tc>
+          <w:tcPr>
+            <w:tcW w:w="5560" w:type="dxa"/>
+          </w:tcPr>
+          <w:p>
+            <w:proofErr w:type="spellStart"/>
+            <w:r>
+              <w:t>Lastname</w:t>
+            </w:r>
+            <w:proofErr w:type="spellEnd"/>
+            <w:r>
+              <w:t xml:space="preserve"> de la </w:t>
+            </w:r>
+            <w:proofErr w:type="spellStart"/>
+            <w:r>
+              <w:t>cilbe</w:t>
+            </w:r>
+            <w:proofErr w:type="spellEnd"/>
+            <w:r>
+              <w:t xml:space="preserve"> à  </w:t>
+            </w:r>
+            <w:r>
+              <w:t xml:space="preserve"> </w:t>
+            </w:r>
+            <w:r>
+              <w:t>retirer  des amis</w:t>
+            </w:r>
+          </w:p>
+        </w:tc>
+      </w:tr>
+    </w:tbl>
+    <w:p>
+      <w:pPr>
+        <w:rPr>
+          <w:b/>
+        </w:rPr>
+      </w:pPr>
+      <w:r>
+        <w:rPr>
+          <w:b/>
+        </w:rPr>
+        <w:t xml:space="preserve"> Entrée</w:t>
+      </w:r>
+      <w:r>
+        <w:rPr>
+          <w:b/>
+        </w:rPr>
+        <w:t> :</w:t>
+      </w:r>
+    </w:p>
+    <w:tbl>
+      <w:tblPr>
+        <w:tblStyle w:val="Grilledutableau"/>
+        <w:tblpPr w:leftFromText="141" w:rightFromText="141" w:vertAnchor="page" w:horzAnchor="margin" w:tblpY="5387"/>
+        <w:tblW w:w="0" w:type="auto"/>
+        <w:tblLook w:val="04A0" w:firstRow="1" w:lastRow="0" w:firstColumn="1" w:lastColumn="0" w:noHBand="0" w:noVBand="1"/>
+      </w:tblPr>
+      <w:tblGrid>
+        <w:gridCol w:w="2093"/>
+        <w:gridCol w:w="1559"/>
+        <w:gridCol w:w="5560"/>
+      </w:tblGrid>
+      <w:tr>
+        <w:tc>
+          <w:tcPr>
+            <w:tcW w:w="2093" w:type="dxa"/>
+            <w:shd w:val="clear" w:color="auto" w:fill="548DD4" w:themeFill="text2" w:themeFillTint="99"/>
+          </w:tcPr>
+          <w:p>
+            <w:pPr>
+              <w:rPr>
+                <w:b/>
+                <w:sz w:val="32"/>
+                <w:szCs w:val="32"/>
+              </w:rPr>
+            </w:pPr>
+            <w:r>
+              <w:rPr>
+                <w:b/>
+                <w:sz w:val="32"/>
+                <w:szCs w:val="32"/>
+              </w:rPr>
+              <w:t>Variable</w:t>
+            </w:r>
+          </w:p>
+        </w:tc>
+        <w:tc>
+          <w:tcPr>
+            <w:tcW w:w="1559" w:type="dxa"/>
+            <w:shd w:val="clear" w:color="auto" w:fill="548DD4" w:themeFill="text2" w:themeFillTint="99"/>
+          </w:tcPr>
+          <w:p>
+            <w:pPr>
+              <w:rPr>
+                <w:b/>
+                <w:sz w:val="32"/>
+                <w:szCs w:val="32"/>
+              </w:rPr>
+            </w:pPr>
+            <w:r>
+              <w:rPr>
+                <w:b/>
+                <w:sz w:val="32"/>
+                <w:szCs w:val="32"/>
+              </w:rPr>
+              <w:t>Type</w:t>
+            </w:r>
+          </w:p>
+        </w:tc>
+        <w:tc>
+          <w:tcPr>
+            <w:tcW w:w="5560" w:type="dxa"/>
+            <w:shd w:val="clear" w:color="auto" w:fill="548DD4" w:themeFill="text2" w:themeFillTint="99"/>
+          </w:tcPr>
+          <w:p>
+            <w:pPr>
+              <w:rPr>
+                <w:b/>
+                <w:sz w:val="32"/>
+                <w:szCs w:val="32"/>
+              </w:rPr>
+            </w:pPr>
+            <w:r>
+              <w:rPr>
+                <w:b/>
+                <w:sz w:val="32"/>
+                <w:szCs w:val="32"/>
+              </w:rPr>
+              <w:t>Description</w:t>
+            </w:r>
+          </w:p>
+        </w:tc>
+      </w:tr>
+      <w:tr>
+        <w:tc>
+          <w:tcPr>
+            <w:tcW w:w="2093" w:type="dxa"/>
+          </w:tcPr>
+          <w:p>
+            <w:r>
+              <w:t>Code</w:t>
+            </w:r>
+          </w:p>
+        </w:tc>
+        <w:tc>
+          <w:tcPr>
+            <w:tcW w:w="1559" w:type="dxa"/>
+          </w:tcPr>
+          <w:p>
+            <w:proofErr w:type="spellStart"/>
+            <w:r>
+              <w:t>ResultCode</w:t>
+            </w:r>
+            <w:proofErr w:type="spellEnd"/>
+          </w:p>
+        </w:tc>
+        <w:tc>
+          <w:tcPr>
+            <w:tcW w:w="5560" w:type="dxa"/>
+          </w:tcPr>
+          <w:p>
+            <w:r>
+              <w:t>Code de réponse du service</w:t>
+            </w:r>
+          </w:p>
+        </w:tc>
+      </w:tr>
+      <w:tr>
+        <w:tc>
+          <w:tcPr>
+            <w:tcW w:w="2093" w:type="dxa"/>
+          </w:tcPr>
+          <w:p>
+            <w:proofErr w:type="spellStart"/>
+            <w:r>
+              <w:t>Msg</w:t>
+            </w:r>
+            <w:proofErr w:type="spellEnd"/>
+          </w:p>
+        </w:tc>
+        <w:tc>
+          <w:tcPr>
+            <w:tcW w:w="1559" w:type="dxa"/>
+          </w:tcPr>
+          <w:p>
+            <w:r>
+              <w:t>String</w:t>
+            </w:r>
+          </w:p>
+        </w:tc>
+        <w:tc>
+          <w:tcPr>
+            <w:tcW w:w="5560" w:type="dxa"/>
+          </w:tcPr>
+          <w:p>
+            <w:r>
+              <w:t xml:space="preserve">Etat de la </w:t>
+            </w:r>
+            <w:proofErr w:type="spellStart"/>
+            <w:r>
+              <w:t>requete</w:t>
+            </w:r>
+            <w:proofErr w:type="spellEnd"/>
+          </w:p>
+        </w:tc>
+      </w:tr>
+    </w:tbl>
+    <w:p>
+      <w:pPr>
+        <w:rPr>
+          <w:b/>
+        </w:rPr>
+      </w:pPr>
+      <w:r>
+        <w:rPr>
+          <w:b/>
+        </w:rPr>
+        <w:br/>
+        <w:t xml:space="preserve"> Sortie :</w:t>
+      </w:r>
+    </w:p>
+    <w:p>
+      <w:pPr>
+        <w:rPr>
+          <w:b/>
+        </w:rPr>
+      </w:pPr>
+    </w:p>
+    <w:p>
+      <w:pPr>
+        <w:pStyle w:val="Titre2"/>
+      </w:pPr>
+      <w:r>
+        <w:t>2.6</w:t>
+      </w:r>
+      <w:r>
+        <w:t xml:space="preserve"> </w:t>
+      </w:r>
+      <w:proofErr w:type="spellStart"/>
+      <w:r>
+        <w:t>List</w:t>
+      </w:r>
+      <w:r>
+        <w:t>Friend</w:t>
+      </w:r>
+      <w:proofErr w:type="spellEnd"/>
+    </w:p>
+    <w:p>
+      <w:r>
+        <w:rPr>
+          <w:u w:val="single"/>
+        </w:rPr>
+        <w:t>Explication :</w:t>
+      </w:r>
+      <w:r>
+        <w:t xml:space="preserve"> Permet à l’utilisateur d’accepter une amitié </w:t>
+      </w:r>
+      <w:r>
+        <w:br/>
+      </w:r>
+      <w:r>
+        <w:rPr>
+          <w:u w:val="single"/>
+        </w:rPr>
+        <w:t>Path :</w:t>
+      </w:r>
+      <w:r>
+        <w:t xml:space="preserve"> </w:t>
+      </w:r>
+      <w:proofErr w:type="spellStart"/>
+      <w:r>
+        <w:t>friend</w:t>
+      </w:r>
+      <w:proofErr w:type="spellEnd"/>
+      <w:r>
+        <w:t>/</w:t>
+      </w:r>
+      <w:proofErr w:type="spellStart"/>
+      <w:r>
+        <w:t>accept</w:t>
+      </w:r>
+      <w:r>
+        <w:t>friend.php</w:t>
+      </w:r>
+      <w:proofErr w:type="spellEnd"/>
+    </w:p>
+    <w:tbl>
+      <w:tblPr>
+        <w:tblStyle w:val="Grilledutableau"/>
+        <w:tblpPr w:leftFromText="141" w:rightFromText="141" w:vertAnchor="page" w:horzAnchor="margin" w:tblpY="3271"/>
+        <w:tblW w:w="0" w:type="auto"/>
+        <w:tblLook w:val="04A0" w:firstRow="1" w:lastRow="0" w:firstColumn="1" w:lastColumn="0" w:noHBand="0" w:noVBand="1"/>
+      </w:tblPr>
+      <w:tblGrid>
+        <w:gridCol w:w="2093"/>
+        <w:gridCol w:w="1559"/>
+        <w:gridCol w:w="5560"/>
+      </w:tblGrid>
+      <w:tr>
+        <w:tc>
+          <w:tcPr>
+            <w:tcW w:w="2093" w:type="dxa"/>
+            <w:shd w:val="clear" w:color="auto" w:fill="548DD4" w:themeFill="text2" w:themeFillTint="99"/>
+          </w:tcPr>
+          <w:p>
+            <w:pPr>
+              <w:rPr>
+                <w:b/>
+                <w:sz w:val="32"/>
+                <w:szCs w:val="32"/>
+              </w:rPr>
+            </w:pPr>
+            <w:r>
+              <w:rPr>
+                <w:b/>
+                <w:sz w:val="32"/>
+                <w:szCs w:val="32"/>
+              </w:rPr>
+              <w:t>Variable</w:t>
+            </w:r>
+          </w:p>
+        </w:tc>
+        <w:tc>
+          <w:tcPr>
+            <w:tcW w:w="1559" w:type="dxa"/>
+            <w:shd w:val="clear" w:color="auto" w:fill="548DD4" w:themeFill="text2" w:themeFillTint="99"/>
+          </w:tcPr>
+          <w:p>
+            <w:pPr>
+              <w:rPr>
+                <w:b/>
+                <w:sz w:val="32"/>
+                <w:szCs w:val="32"/>
+              </w:rPr>
+            </w:pPr>
+            <w:r>
+              <w:rPr>
+                <w:b/>
+                <w:sz w:val="32"/>
+                <w:szCs w:val="32"/>
+              </w:rPr>
+              <w:t>Type</w:t>
+            </w:r>
+          </w:p>
+        </w:tc>
+        <w:tc>
+          <w:tcPr>
+            <w:tcW w:w="5560" w:type="dxa"/>
+            <w:shd w:val="clear" w:color="auto" w:fill="548DD4" w:themeFill="text2" w:themeFillTint="99"/>
+          </w:tcPr>
+          <w:p>
+            <w:pPr>
+              <w:rPr>
+                <w:b/>
+                <w:sz w:val="32"/>
+                <w:szCs w:val="32"/>
+              </w:rPr>
+            </w:pPr>
+            <w:r>
+              <w:rPr>
+                <w:b/>
+                <w:sz w:val="32"/>
+                <w:szCs w:val="32"/>
+              </w:rPr>
+              <w:t>Description</w:t>
+            </w:r>
+          </w:p>
+        </w:tc>
+      </w:tr>
+      <w:tr>
+        <w:tc>
+          <w:tcPr>
+            <w:tcW w:w="2093" w:type="dxa"/>
+          </w:tcPr>
+          <w:p>
+            <w:proofErr w:type="spellStart"/>
+            <w:r>
+              <w:t>token</w:t>
+            </w:r>
+            <w:proofErr w:type="spellEnd"/>
+          </w:p>
+        </w:tc>
+        <w:tc>
+          <w:tcPr>
+            <w:tcW w:w="1559" w:type="dxa"/>
+          </w:tcPr>
+          <w:p>
+            <w:r>
+              <w:t>String</w:t>
+            </w:r>
+          </w:p>
+        </w:tc>
+        <w:tc>
+          <w:tcPr>
+            <w:tcW w:w="5560" w:type="dxa"/>
+          </w:tcPr>
+          <w:p>
+            <w:proofErr w:type="spellStart"/>
+            <w:r>
+              <w:t>Token</w:t>
+            </w:r>
+            <w:proofErr w:type="spellEnd"/>
+            <w:r>
+              <w:t xml:space="preserve"> permettant d’identifier l’utilisateur en cours </w:t>
+            </w:r>
+          </w:p>
+        </w:tc>
+      </w:tr>
+      <w:tr>
+        <w:tc>
+          <w:tcPr>
+            <w:tcW w:w="2093" w:type="dxa"/>
+          </w:tcPr>
+          <w:p>
+            <w:proofErr w:type="spellStart"/>
+            <w:r>
+              <w:t>lirstname</w:t>
+            </w:r>
+            <w:proofErr w:type="spellEnd"/>
+          </w:p>
+        </w:tc>
+        <w:tc>
+          <w:tcPr>
+            <w:tcW w:w="1559" w:type="dxa"/>
+          </w:tcPr>
+          <w:p>
+            <w:r>
+              <w:t>String</w:t>
+            </w:r>
+          </w:p>
+        </w:tc>
+        <w:tc>
+          <w:tcPr>
+            <w:tcW w:w="5560" w:type="dxa"/>
+          </w:tcPr>
+          <w:p>
+            <w:proofErr w:type="spellStart"/>
+            <w:r>
+              <w:t>Firstname</w:t>
+            </w:r>
+            <w:proofErr w:type="spellEnd"/>
+            <w:r>
+              <w:t xml:space="preserve"> de la cible à retirer  des amis</w:t>
+            </w:r>
+          </w:p>
+        </w:tc>
+      </w:tr>
+      <w:tr>
+        <w:tc>
+          <w:tcPr>
+            <w:tcW w:w="2093" w:type="dxa"/>
+          </w:tcPr>
+          <w:p>
+            <w:proofErr w:type="spellStart"/>
+            <w:r>
+              <w:t>lastname</w:t>
+            </w:r>
+            <w:proofErr w:type="spellEnd"/>
+          </w:p>
+        </w:tc>
+        <w:tc>
+          <w:tcPr>
+            <w:tcW w:w="1559" w:type="dxa"/>
+          </w:tcPr>
+          <w:p>
+            <w:r>
+              <w:t>String</w:t>
+            </w:r>
+          </w:p>
+        </w:tc>
+        <w:tc>
+          <w:tcPr>
+            <w:tcW w:w="5560" w:type="dxa"/>
+          </w:tcPr>
+          <w:p>
+            <w:proofErr w:type="spellStart"/>
+            <w:r>
+              <w:t>Lastname</w:t>
+            </w:r>
+            <w:proofErr w:type="spellEnd"/>
+            <w:r>
+              <w:t xml:space="preserve"> de la </w:t>
+            </w:r>
+            <w:proofErr w:type="spellStart"/>
+            <w:r>
+              <w:t>cilbe</w:t>
+            </w:r>
+            <w:proofErr w:type="spellEnd"/>
+            <w:r>
+              <w:t xml:space="preserve"> à   retirer  des amis</w:t>
+            </w:r>
+          </w:p>
+        </w:tc>
+      </w:tr>
+    </w:tbl>
+    <w:tbl>
+      <w:tblPr>
+        <w:tblStyle w:val="Grilledutableau"/>
+        <w:tblpPr w:leftFromText="141" w:rightFromText="141" w:vertAnchor="page" w:horzAnchor="margin" w:tblpY="8660"/>
+        <w:tblW w:w="0" w:type="auto"/>
+        <w:tblLook w:val="04A0" w:firstRow="1" w:lastRow="0" w:firstColumn="1" w:lastColumn="0" w:noHBand="0" w:noVBand="1"/>
+      </w:tblPr>
+      <w:tblGrid>
+        <w:gridCol w:w="2093"/>
+        <w:gridCol w:w="1559"/>
+        <w:gridCol w:w="5560"/>
+      </w:tblGrid>
+      <w:tr>
+        <w:tc>
+          <w:tcPr>
+            <w:tcW w:w="2093" w:type="dxa"/>
+            <w:shd w:val="clear" w:color="auto" w:fill="548DD4" w:themeFill="text2" w:themeFillTint="99"/>
+          </w:tcPr>
+          <w:p>
+            <w:pPr>
+              <w:rPr>
+                <w:b/>
+                <w:sz w:val="32"/>
+                <w:szCs w:val="32"/>
+              </w:rPr>
+            </w:pPr>
+            <w:r>
+              <w:rPr>
+                <w:b/>
+                <w:sz w:val="32"/>
+                <w:szCs w:val="32"/>
+              </w:rPr>
+              <w:t>Variable</w:t>
+            </w:r>
+          </w:p>
+        </w:tc>
+        <w:tc>
+          <w:tcPr>
+            <w:tcW w:w="1559" w:type="dxa"/>
+            <w:shd w:val="clear" w:color="auto" w:fill="548DD4" w:themeFill="text2" w:themeFillTint="99"/>
+          </w:tcPr>
+          <w:p>
+            <w:pPr>
+              <w:rPr>
+                <w:b/>
+                <w:sz w:val="32"/>
+                <w:szCs w:val="32"/>
+              </w:rPr>
+            </w:pPr>
+            <w:r>
+              <w:rPr>
+                <w:b/>
+                <w:sz w:val="32"/>
+                <w:szCs w:val="32"/>
+              </w:rPr>
+              <w:t>Type</w:t>
+            </w:r>
+          </w:p>
+        </w:tc>
+        <w:tc>
+          <w:tcPr>
+            <w:tcW w:w="5560" w:type="dxa"/>
+            <w:shd w:val="clear" w:color="auto" w:fill="548DD4" w:themeFill="text2" w:themeFillTint="99"/>
+          </w:tcPr>
+          <w:p>
+            <w:pPr>
+              <w:rPr>
+                <w:b/>
+                <w:sz w:val="32"/>
+                <w:szCs w:val="32"/>
+              </w:rPr>
+            </w:pPr>
+            <w:r>
+              <w:rPr>
+                <w:b/>
+                <w:sz w:val="32"/>
+                <w:szCs w:val="32"/>
+              </w:rPr>
+              <w:t>Description</w:t>
+            </w:r>
+          </w:p>
+        </w:tc>
+      </w:tr>
+      <w:tr>
+        <w:tc>
+          <w:tcPr>
+            <w:tcW w:w="2093" w:type="dxa"/>
+          </w:tcPr>
+          <w:p>
+            <w:proofErr w:type="spellStart"/>
+            <w:r>
+              <w:t>token</w:t>
+            </w:r>
+            <w:proofErr w:type="spellEnd"/>
+          </w:p>
+        </w:tc>
+        <w:tc>
+          <w:tcPr>
+            <w:tcW w:w="1559" w:type="dxa"/>
+          </w:tcPr>
+          <w:p>
+            <w:r>
+              <w:t>String</w:t>
+            </w:r>
+          </w:p>
+        </w:tc>
+        <w:tc>
+          <w:tcPr>
+            <w:tcW w:w="5560" w:type="dxa"/>
+          </w:tcPr>
+          <w:p>
+            <w:proofErr w:type="spellStart"/>
+            <w:r>
+              <w:t>Token</w:t>
+            </w:r>
+            <w:proofErr w:type="spellEnd"/>
+            <w:r>
+              <w:t xml:space="preserve"> permettant d’identifier l’utilisateur en cours </w:t>
+            </w:r>
+          </w:p>
+        </w:tc>
+      </w:tr>
+    </w:tbl>
+    <w:p>
+      <w:pPr>
+        <w:rPr>
+          <w:b/>
+        </w:rPr>
+      </w:pPr>
+      <w:r>
+        <w:rPr>
+          <w:b/>
+        </w:rPr>
+        <w:t xml:space="preserve"> Entrée :</w:t>
+      </w:r>
+    </w:p>
+    <w:tbl>
+      <w:tblPr>
+        <w:tblStyle w:val="Grilledutableau"/>
+        <w:tblpPr w:leftFromText="141" w:rightFromText="141" w:vertAnchor="page" w:horzAnchor="margin" w:tblpY="5387"/>
+        <w:tblW w:w="0" w:type="auto"/>
+        <w:tblLook w:val="04A0" w:firstRow="1" w:lastRow="0" w:firstColumn="1" w:lastColumn="0" w:noHBand="0" w:noVBand="1"/>
+      </w:tblPr>
+      <w:tblGrid>
+        <w:gridCol w:w="2093"/>
+        <w:gridCol w:w="1559"/>
+        <w:gridCol w:w="5560"/>
+      </w:tblGrid>
+      <w:tr>
+        <w:tc>
+          <w:tcPr>
+            <w:tcW w:w="2093" w:type="dxa"/>
+            <w:shd w:val="clear" w:color="auto" w:fill="548DD4" w:themeFill="text2" w:themeFillTint="99"/>
+          </w:tcPr>
+          <w:p>
+            <w:pPr>
+              <w:rPr>
+                <w:b/>
+                <w:sz w:val="32"/>
+                <w:szCs w:val="32"/>
+              </w:rPr>
+            </w:pPr>
+            <w:r>
+              <w:rPr>
+                <w:b/>
+                <w:sz w:val="32"/>
+                <w:szCs w:val="32"/>
+              </w:rPr>
+              <w:t>Variable</w:t>
+            </w:r>
+          </w:p>
+        </w:tc>
+        <w:tc>
+          <w:tcPr>
+            <w:tcW w:w="1559" w:type="dxa"/>
+            <w:shd w:val="clear" w:color="auto" w:fill="548DD4" w:themeFill="text2" w:themeFillTint="99"/>
+          </w:tcPr>
+          <w:p>
+            <w:pPr>
+              <w:rPr>
+                <w:b/>
+                <w:sz w:val="32"/>
+                <w:szCs w:val="32"/>
+              </w:rPr>
+            </w:pPr>
+            <w:r>
+              <w:rPr>
+                <w:b/>
+                <w:sz w:val="32"/>
+                <w:szCs w:val="32"/>
+              </w:rPr>
+              <w:t>Type</w:t>
+            </w:r>
+          </w:p>
+        </w:tc>
+        <w:tc>
+          <w:tcPr>
+            <w:tcW w:w="5560" w:type="dxa"/>
+            <w:shd w:val="clear" w:color="auto" w:fill="548DD4" w:themeFill="text2" w:themeFillTint="99"/>
+          </w:tcPr>
+          <w:p>
+            <w:pPr>
+              <w:rPr>
+                <w:b/>
+                <w:sz w:val="32"/>
+                <w:szCs w:val="32"/>
+              </w:rPr>
+            </w:pPr>
+            <w:r>
+              <w:rPr>
+                <w:b/>
+                <w:sz w:val="32"/>
+                <w:szCs w:val="32"/>
+              </w:rPr>
+              <w:t>Description</w:t>
+            </w:r>
+          </w:p>
+        </w:tc>
+      </w:tr>
+      <w:tr>
+        <w:tc>
+          <w:tcPr>
+            <w:tcW w:w="2093" w:type="dxa"/>
+          </w:tcPr>
+          <w:p>
+            <w:r>
+              <w:t>Code</w:t>
+            </w:r>
+          </w:p>
+        </w:tc>
+        <w:tc>
+          <w:tcPr>
+            <w:tcW w:w="1559" w:type="dxa"/>
+          </w:tcPr>
+          <w:p>
+            <w:proofErr w:type="spellStart"/>
+            <w:r>
+              <w:t>ResultCode</w:t>
+            </w:r>
+            <w:proofErr w:type="spellEnd"/>
+          </w:p>
+        </w:tc>
+        <w:tc>
+          <w:tcPr>
+            <w:tcW w:w="5560" w:type="dxa"/>
+          </w:tcPr>
+          <w:p>
+            <w:r>
+              <w:t>Code de réponse du service</w:t>
+            </w:r>
+          </w:p>
+        </w:tc>
+      </w:tr>
+      <w:tr>
+        <w:tc>
+          <w:tcPr>
+            <w:tcW w:w="2093" w:type="dxa"/>
+          </w:tcPr>
+          <w:p>
+            <w:proofErr w:type="spellStart"/>
+            <w:r>
+              <w:t>Msg</w:t>
+            </w:r>
+            <w:proofErr w:type="spellEnd"/>
+          </w:p>
+        </w:tc>
+        <w:tc>
+          <w:tcPr>
+            <w:tcW w:w="1559" w:type="dxa"/>
+          </w:tcPr>
+          <w:p>
+            <w:r>
+              <w:t>String</w:t>
+            </w:r>
+          </w:p>
+        </w:tc>
+        <w:tc>
+          <w:tcPr>
+            <w:tcW w:w="5560" w:type="dxa"/>
+          </w:tcPr>
+          <w:p>
+            <w:r>
+              <w:t xml:space="preserve">Etat de la </w:t>
+            </w:r>
+            <w:proofErr w:type="spellStart"/>
+            <w:r>
+              <w:t>requete</w:t>
+            </w:r>
+            <w:proofErr w:type="spellEnd"/>
+          </w:p>
+        </w:tc>
+      </w:tr>
+    </w:tbl>
+    <w:p>
+      <w:pPr>
+        <w:rPr>
+          <w:b/>
+        </w:rPr>
+      </w:pPr>
+      <w:r>
+        <w:rPr>
+          <w:b/>
+        </w:rPr>
+        <w:br/>
+        <w:t xml:space="preserve"> Sortie :</w:t>
+      </w:r>
+    </w:p>
+    <w:tbl>
+      <w:tblPr>
+        <w:tblStyle w:val="Grilledutableau"/>
+        <w:tblpPr w:leftFromText="141" w:rightFromText="141" w:vertAnchor="page" w:horzAnchor="margin" w:tblpY="10399"/>
+        <w:tblW w:w="0" w:type="auto"/>
+        <w:tblLook w:val="04A0" w:firstRow="1" w:lastRow="0" w:firstColumn="1" w:lastColumn="0" w:noHBand="0" w:noVBand="1"/>
+      </w:tblPr>
+      <w:tblGrid>
+        <w:gridCol w:w="2093"/>
+        <w:gridCol w:w="1559"/>
+        <w:gridCol w:w="5560"/>
+      </w:tblGrid>
+      <w:tr>
+        <w:tc>
+          <w:tcPr>
+            <w:tcW w:w="2093" w:type="dxa"/>
+            <w:shd w:val="clear" w:color="auto" w:fill="548DD4" w:themeFill="text2" w:themeFillTint="99"/>
+          </w:tcPr>
+          <w:p>
+            <w:pPr>
+              <w:rPr>
+                <w:b/>
+                <w:sz w:val="32"/>
+                <w:szCs w:val="32"/>
+              </w:rPr>
+            </w:pPr>
+            <w:r>
+              <w:rPr>
+                <w:b/>
+                <w:sz w:val="32"/>
+                <w:szCs w:val="32"/>
+              </w:rPr>
+              <w:t>Variable</w:t>
+            </w:r>
+          </w:p>
+        </w:tc>
+        <w:tc>
+          <w:tcPr>
+            <w:tcW w:w="1559" w:type="dxa"/>
+            <w:shd w:val="clear" w:color="auto" w:fill="548DD4" w:themeFill="text2" w:themeFillTint="99"/>
+          </w:tcPr>
+          <w:p>
+            <w:pPr>
+              <w:rPr>
+                <w:b/>
+                <w:sz w:val="32"/>
+                <w:szCs w:val="32"/>
+              </w:rPr>
+            </w:pPr>
+            <w:r>
+              <w:rPr>
+                <w:b/>
+                <w:sz w:val="32"/>
+                <w:szCs w:val="32"/>
+              </w:rPr>
+              <w:t>Type</w:t>
+            </w:r>
+          </w:p>
+        </w:tc>
+        <w:tc>
+          <w:tcPr>
+            <w:tcW w:w="5560" w:type="dxa"/>
+            <w:shd w:val="clear" w:color="auto" w:fill="548DD4" w:themeFill="text2" w:themeFillTint="99"/>
+          </w:tcPr>
+          <w:p>
+            <w:pPr>
+              <w:rPr>
+                <w:b/>
+                <w:sz w:val="32"/>
+                <w:szCs w:val="32"/>
+              </w:rPr>
+            </w:pPr>
+            <w:r>
+              <w:rPr>
+                <w:b/>
+                <w:sz w:val="32"/>
+                <w:szCs w:val="32"/>
+              </w:rPr>
+              <w:t>Description</w:t>
+            </w:r>
+          </w:p>
+        </w:tc>
+      </w:tr>
+      <w:tr>
+        <w:tc>
+          <w:tcPr>
+            <w:tcW w:w="2093" w:type="dxa"/>
+          </w:tcPr>
+          <w:p>
+            <w:r>
+              <w:t>Code</w:t>
+            </w:r>
+          </w:p>
+        </w:tc>
+        <w:tc>
+          <w:tcPr>
+            <w:tcW w:w="1559" w:type="dxa"/>
+          </w:tcPr>
+          <w:p>
+            <w:proofErr w:type="spellStart"/>
+            <w:r>
+              <w:t>ResultCode</w:t>
+            </w:r>
+            <w:proofErr w:type="spellEnd"/>
+          </w:p>
+        </w:tc>
+        <w:tc>
+          <w:tcPr>
+            <w:tcW w:w="5560" w:type="dxa"/>
+          </w:tcPr>
+          <w:p>
+            <w:r>
+              <w:t>Code de réponse du service</w:t>
+            </w:r>
+          </w:p>
+        </w:tc>
+      </w:tr>
+      <w:tr>
+        <w:tc>
+          <w:tcPr>
+            <w:tcW w:w="2093" w:type="dxa"/>
+          </w:tcPr>
+          <w:p>
+            <w:proofErr w:type="spellStart"/>
+            <w:r>
+              <w:t>Msg</w:t>
+            </w:r>
+            <w:proofErr w:type="spellEnd"/>
+          </w:p>
+        </w:tc>
+        <w:tc>
+          <w:tcPr>
+            <w:tcW w:w="1559" w:type="dxa"/>
+          </w:tcPr>
+          <w:p>
+            <w:proofErr w:type="gramStart"/>
+            <w:r>
+              <w:t>String</w:t>
+            </w:r>
+            <w:r>
+              <w:t>[</w:t>
+            </w:r>
+            <w:proofErr w:type="gramEnd"/>
+            <w:r>
+              <w:t>]</w:t>
+            </w:r>
+          </w:p>
+        </w:tc>
+        <w:tc>
+          <w:tcPr>
+            <w:tcW w:w="5560" w:type="dxa"/>
+          </w:tcPr>
+          <w:p>
+            <w:r>
+              <w:t xml:space="preserve">Liste des amis </w:t>
+            </w:r>
+          </w:p>
+        </w:tc>
+      </w:tr>
+    </w:tbl>
+    <w:p>
+      <w:pPr>
+        <w:rPr>
+          <w:b/>
+        </w:rPr>
+      </w:pPr>
+      <w:bookmarkStart w:id="0" w:name="_GoBack"/>
+      <w:bookmarkEnd w:id="0"/>
+      <w:r>
+        <w:rPr>
+          <w:b/>
+        </w:rPr>
+        <w:br w:type="page"/>
+      </w:r>
+    </w:p>
+    <w:p>
+      <w:pPr>
+        <w:rPr>
+          <w:b/>
+        </w:rPr>
+      </w:pPr>
+      <w:r>
+        <w:rPr>
+          <w:b/>
+        </w:rPr>
+        <w:lastRenderedPageBreak/>
         <w:br w:type="page"/>
       </w:r>
     </w:p>
@@ -2292,8 +4040,186 @@
       </w:rPr>
     </w:lvl>
   </w:abstractNum>
+  <w:abstractNum w:abstractNumId="1">
+    <w:nsid w:val="3F956D63"/>
+    <w:multiLevelType w:val="hybridMultilevel"/>
+    <w:tmpl w:val="7D9AEAB0"/>
+    <w:lvl w:ilvl="0" w:tplc="040C000F">
+      <w:start w:val="1"/>
+      <w:numFmt w:val="decimal"/>
+      <w:lvlText w:val="%1."/>
+      <w:lvlJc w:val="left"/>
+      <w:pPr>
+        <w:ind w:left="4305" w:hanging="360"/>
+      </w:pPr>
+    </w:lvl>
+    <w:lvl w:ilvl="1" w:tplc="040C0019" w:tentative="1">
+      <w:start w:val="1"/>
+      <w:numFmt w:val="lowerLetter"/>
+      <w:lvlText w:val="%2."/>
+      <w:lvlJc w:val="left"/>
+      <w:pPr>
+        <w:ind w:left="5025" w:hanging="360"/>
+      </w:pPr>
+    </w:lvl>
+    <w:lvl w:ilvl="2" w:tplc="040C001B" w:tentative="1">
+      <w:start w:val="1"/>
+      <w:numFmt w:val="lowerRoman"/>
+      <w:lvlText w:val="%3."/>
+      <w:lvlJc w:val="right"/>
+      <w:pPr>
+        <w:ind w:left="5745" w:hanging="180"/>
+      </w:pPr>
+    </w:lvl>
+    <w:lvl w:ilvl="3" w:tplc="040C000F" w:tentative="1">
+      <w:start w:val="1"/>
+      <w:numFmt w:val="decimal"/>
+      <w:lvlText w:val="%4."/>
+      <w:lvlJc w:val="left"/>
+      <w:pPr>
+        <w:ind w:left="6465" w:hanging="360"/>
+      </w:pPr>
+    </w:lvl>
+    <w:lvl w:ilvl="4" w:tplc="040C0019" w:tentative="1">
+      <w:start w:val="1"/>
+      <w:numFmt w:val="lowerLetter"/>
+      <w:lvlText w:val="%5."/>
+      <w:lvlJc w:val="left"/>
+      <w:pPr>
+        <w:ind w:left="7185" w:hanging="360"/>
+      </w:pPr>
+    </w:lvl>
+    <w:lvl w:ilvl="5" w:tplc="040C001B" w:tentative="1">
+      <w:start w:val="1"/>
+      <w:numFmt w:val="lowerRoman"/>
+      <w:lvlText w:val="%6."/>
+      <w:lvlJc w:val="right"/>
+      <w:pPr>
+        <w:ind w:left="7905" w:hanging="180"/>
+      </w:pPr>
+    </w:lvl>
+    <w:lvl w:ilvl="6" w:tplc="040C000F" w:tentative="1">
+      <w:start w:val="1"/>
+      <w:numFmt w:val="decimal"/>
+      <w:lvlText w:val="%7."/>
+      <w:lvlJc w:val="left"/>
+      <w:pPr>
+        <w:ind w:left="8625" w:hanging="360"/>
+      </w:pPr>
+    </w:lvl>
+    <w:lvl w:ilvl="7" w:tplc="040C0019" w:tentative="1">
+      <w:start w:val="1"/>
+      <w:numFmt w:val="lowerLetter"/>
+      <w:lvlText w:val="%8."/>
+      <w:lvlJc w:val="left"/>
+      <w:pPr>
+        <w:ind w:left="9345" w:hanging="360"/>
+      </w:pPr>
+    </w:lvl>
+    <w:lvl w:ilvl="8" w:tplc="040C001B" w:tentative="1">
+      <w:start w:val="1"/>
+      <w:numFmt w:val="lowerRoman"/>
+      <w:lvlText w:val="%9."/>
+      <w:lvlJc w:val="right"/>
+      <w:pPr>
+        <w:ind w:left="10065" w:hanging="180"/>
+      </w:pPr>
+    </w:lvl>
+  </w:abstractNum>
+  <w:abstractNum w:abstractNumId="2">
+    <w:nsid w:val="4D3C3361"/>
+    <w:multiLevelType w:val="hybridMultilevel"/>
+    <w:tmpl w:val="920652EA"/>
+    <w:lvl w:ilvl="0" w:tplc="040C000F">
+      <w:start w:val="1"/>
+      <w:numFmt w:val="decimal"/>
+      <w:lvlText w:val="%1."/>
+      <w:lvlJc w:val="left"/>
+      <w:pPr>
+        <w:ind w:left="3600" w:hanging="360"/>
+      </w:pPr>
+    </w:lvl>
+    <w:lvl w:ilvl="1" w:tplc="040C0019" w:tentative="1">
+      <w:start w:val="1"/>
+      <w:numFmt w:val="lowerLetter"/>
+      <w:lvlText w:val="%2."/>
+      <w:lvlJc w:val="left"/>
+      <w:pPr>
+        <w:ind w:left="4320" w:hanging="360"/>
+      </w:pPr>
+    </w:lvl>
+    <w:lvl w:ilvl="2" w:tplc="040C001B" w:tentative="1">
+      <w:start w:val="1"/>
+      <w:numFmt w:val="lowerRoman"/>
+      <w:lvlText w:val="%3."/>
+      <w:lvlJc w:val="right"/>
+      <w:pPr>
+        <w:ind w:left="5040" w:hanging="180"/>
+      </w:pPr>
+    </w:lvl>
+    <w:lvl w:ilvl="3" w:tplc="040C000F" w:tentative="1">
+      <w:start w:val="1"/>
+      <w:numFmt w:val="decimal"/>
+      <w:lvlText w:val="%4."/>
+      <w:lvlJc w:val="left"/>
+      <w:pPr>
+        <w:ind w:left="5760" w:hanging="360"/>
+      </w:pPr>
+    </w:lvl>
+    <w:lvl w:ilvl="4" w:tplc="040C0019" w:tentative="1">
+      <w:start w:val="1"/>
+      <w:numFmt w:val="lowerLetter"/>
+      <w:lvlText w:val="%5."/>
+      <w:lvlJc w:val="left"/>
+      <w:pPr>
+        <w:ind w:left="6480" w:hanging="360"/>
+      </w:pPr>
+    </w:lvl>
+    <w:lvl w:ilvl="5" w:tplc="040C001B" w:tentative="1">
+      <w:start w:val="1"/>
+      <w:numFmt w:val="lowerRoman"/>
+      <w:lvlText w:val="%6."/>
+      <w:lvlJc w:val="right"/>
+      <w:pPr>
+        <w:ind w:left="7200" w:hanging="180"/>
+      </w:pPr>
+    </w:lvl>
+    <w:lvl w:ilvl="6" w:tplc="040C000F" w:tentative="1">
+      <w:start w:val="1"/>
+      <w:numFmt w:val="decimal"/>
+      <w:lvlText w:val="%7."/>
+      <w:lvlJc w:val="left"/>
+      <w:pPr>
+        <w:ind w:left="7920" w:hanging="360"/>
+      </w:pPr>
+    </w:lvl>
+    <w:lvl w:ilvl="7" w:tplc="040C0019" w:tentative="1">
+      <w:start w:val="1"/>
+      <w:numFmt w:val="lowerLetter"/>
+      <w:lvlText w:val="%8."/>
+      <w:lvlJc w:val="left"/>
+      <w:pPr>
+        <w:ind w:left="8640" w:hanging="360"/>
+      </w:pPr>
+    </w:lvl>
+    <w:lvl w:ilvl="8" w:tplc="040C001B" w:tentative="1">
+      <w:start w:val="1"/>
+      <w:numFmt w:val="lowerRoman"/>
+      <w:lvlText w:val="%9."/>
+      <w:lvlJc w:val="right"/>
+      <w:pPr>
+        <w:ind w:left="9360" w:hanging="180"/>
+      </w:pPr>
+    </w:lvl>
+  </w:abstractNum>
   <w:num w:numId="1">
     <w:abstractNumId w:val="0"/>
+  </w:num>
+  <w:num w:numId="2">
+    <w:abstractNumId w:val="2"/>
+  </w:num>
+  <w:num w:numId="3">
+    <w:abstractNumId w:val="1"/>
   </w:num>
 </w:numbering>
 </file>

</xml_diff>